<commit_message>
Ajout des visuels sur le dashboard
Ajout d'image pour le titre et le logo
Correction du fichier de description du dataset
Ajout des differents graphiques pour le dashboard et l'analyse
</commit_message>
<xml_diff>
--- a/02 Power BI Project - Analyse churn client bancaire/Description_du_dataset.docx
+++ b/02 Power BI Project - Analyse churn client bancaire/Description_du_dataset.docx
@@ -126,7 +126,7 @@
           <w:sz w:val="24"/>
           <w:szCs w:val="24"/>
         </w:rPr>
-        <w:t xml:space="preserve">Ancienneté : fait référence au nombre d'années pendant lesquelles le client est client de la banque. Normalement, les clients plus âgés sont plus fidèles et moins susceptibles de quitter une banque.</w:t>
+        <w:t xml:space="preserve">Tenure : fait référence au nombre d'années pendant lesquelles le client est client de la banque. Normalement, les clients plus âgés sont plus fidèles et moins susceptibles de quitter une banque.</w:t>
       </w:r>
       <w:r/>
     </w:p>
@@ -142,7 +142,7 @@
           <w:sz w:val="24"/>
           <w:szCs w:val="24"/>
         </w:rPr>
-        <w:t xml:space="preserve">Solde : également un très bon indicateur du taux de désabonnement des clients, car les personnes dont le solde de leur compte est plus élevé sont moins susceptibles de quitter la banque que celles dont le solde est plus faible.</w:t>
+        <w:t xml:space="preserve">Balance : également un très bon indicateur du taux de désabonnement des clients, car les personnes dont le solde de leur compte est plus élevé sont moins susceptibles de quitter la banque que celles dont le solde est plus faible.</w:t>
       </w:r>
       <w:r/>
     </w:p>
@@ -263,7 +263,6 @@
         <w:ind/>
         <w:rPr/>
       </w:pPr>
-      <w:r/>
       <w:r>
         <w:separator/>
       </w:r>
@@ -278,7 +277,6 @@
         <w:ind/>
         <w:rPr/>
       </w:pPr>
-      <w:r/>
       <w:r>
         <w:continuationSeparator/>
       </w:r>
@@ -298,7 +296,6 @@
         <w:ind/>
         <w:rPr/>
       </w:pPr>
-      <w:r/>
       <w:r>
         <w:separator/>
       </w:r>
@@ -313,7 +310,6 @@
         <w:ind/>
         <w:rPr/>
       </w:pPr>
-      <w:r/>
       <w:r>
         <w:continuationSeparator/>
       </w:r>
@@ -327,7 +323,7 @@
 <w:hdr xmlns:wpc="http://schemas.microsoft.com/office/word/2010/wordprocessingCanvas" xmlns:mc="http://schemas.openxmlformats.org/markup-compatibility/2006" xmlns:o="urn:schemas-microsoft-com:office:office" xmlns:r="http://schemas.openxmlformats.org/officeDocument/2006/relationships" xmlns:m="http://schemas.openxmlformats.org/officeDocument/2006/math" xmlns:v="urn:schemas-microsoft-com:vml" xmlns:wp14="http://schemas.microsoft.com/office/word/2010/wordprocessingDrawing" xmlns:wp="http://schemas.openxmlformats.org/drawingml/2006/wordprocessingDrawing" xmlns:w10="urn:schemas-microsoft-com:office:word" xmlns:w="http://schemas.openxmlformats.org/wordprocessingml/2006/main" xmlns:w14="http://schemas.microsoft.com/office/word/2010/wordml" xmlns:w15="http://schemas.microsoft.com/office/word/2012/wordml" xmlns:wpg="http://schemas.microsoft.com/office/word/2010/wordprocessingGroup" xmlns:wpi="http://schemas.microsoft.com/office/word/2010/wordprocessingInk" xmlns:wne="http://schemas.microsoft.com/office/word/2006/wordml" xmlns:a="http://schemas.openxmlformats.org/drawingml/2006/main" xmlns:wps="http://schemas.microsoft.com/office/word/2010/wordprocessingShape" mc:Ignorable="w14 w15 wp14">
   <w:p>
     <w:pPr>
-      <w:pStyle w:val="175"/>
+      <w:pStyle w:val="867"/>
       <w:pBdr/>
       <w:spacing/>
       <w:ind/>
@@ -497,9 +493,9 @@
     <w:lsdException w:name="Bibliography" w:uiPriority="37"/>
     <w:lsdException w:name="TOC Heading" w:uiPriority="39" w:qFormat="1"/>
   </w:latentStyles>
-  <w:style w:type="table" w:styleId="11">
+  <w:style w:type="table" w:styleId="707">
     <w:name w:val="Table Grid"/>
-    <w:basedOn w:val="661"/>
+    <w:basedOn w:val="892"/>
     <w:uiPriority w:val="59"/>
     <w:pPr>
       <w:pBdr/>
@@ -696,9 +692,9 @@
       </w:tcPr>
     </w:tblStylePr>
   </w:style>
-  <w:style w:type="table" w:styleId="12">
+  <w:style w:type="table" w:styleId="708">
     <w:name w:val="Table Grid Light"/>
-    <w:basedOn w:val="661"/>
+    <w:basedOn w:val="892"/>
     <w:uiPriority w:val="59"/>
     <w:pPr>
       <w:pBdr/>
@@ -895,9 +891,9 @@
       </w:tcPr>
     </w:tblStylePr>
   </w:style>
-  <w:style w:type="table" w:styleId="13">
+  <w:style w:type="table" w:styleId="709">
     <w:name w:val="Plain Table 1"/>
-    <w:basedOn w:val="661"/>
+    <w:basedOn w:val="892"/>
     <w:uiPriority w:val="59"/>
     <w:pPr>
       <w:pBdr/>
@@ -1120,9 +1116,9 @@
       </w:tcPr>
     </w:tblStylePr>
   </w:style>
-  <w:style w:type="table" w:styleId="14">
+  <w:style w:type="table" w:styleId="710">
     <w:name w:val="Plain Table 2"/>
-    <w:basedOn w:val="661"/>
+    <w:basedOn w:val="892"/>
     <w:uiPriority w:val="59"/>
     <w:pPr>
       <w:pBdr/>
@@ -1353,9 +1349,9 @@
       </w:tcPr>
     </w:tblStylePr>
   </w:style>
-  <w:style w:type="table" w:styleId="15">
+  <w:style w:type="table" w:styleId="711">
     <w:name w:val="Plain Table 3"/>
-    <w:basedOn w:val="661"/>
+    <w:basedOn w:val="892"/>
     <w:uiPriority w:val="99"/>
     <w:pPr>
       <w:pBdr/>
@@ -1583,9 +1579,9 @@
       </w:tcPr>
     </w:tblStylePr>
   </w:style>
-  <w:style w:type="table" w:styleId="16">
+  <w:style w:type="table" w:styleId="712">
     <w:name w:val="Plain Table 4"/>
-    <w:basedOn w:val="661"/>
+    <w:basedOn w:val="892"/>
     <w:uiPriority w:val="99"/>
     <w:pPr>
       <w:pBdr/>
@@ -1799,9 +1795,9 @@
       </w:tcPr>
     </w:tblStylePr>
   </w:style>
-  <w:style w:type="table" w:styleId="17">
+  <w:style w:type="table" w:styleId="713">
     <w:name w:val="Plain Table 5"/>
-    <w:basedOn w:val="661"/>
+    <w:basedOn w:val="892"/>
     <w:uiPriority w:val="99"/>
     <w:pPr>
       <w:pBdr/>
@@ -2032,9 +2028,9 @@
       </w:tcPr>
     </w:tblStylePr>
   </w:style>
-  <w:style w:type="table" w:styleId="18">
+  <w:style w:type="table" w:styleId="714">
     <w:name w:val="Grid Table 1 Light"/>
-    <w:basedOn w:val="661"/>
+    <w:basedOn w:val="892"/>
     <w:uiPriority w:val="99"/>
     <w:pPr>
       <w:pBdr/>
@@ -2255,9 +2251,9 @@
       </w:tcPr>
     </w:tblStylePr>
   </w:style>
-  <w:style w:type="table" w:styleId="19">
+  <w:style w:type="table" w:styleId="715">
     <w:name w:val="Grid Table 1 Light - Accent 1"/>
-    <w:basedOn w:val="661"/>
+    <w:basedOn w:val="892"/>
     <w:uiPriority w:val="99"/>
     <w:pPr>
       <w:pBdr/>
@@ -2478,9 +2474,9 @@
       </w:tcPr>
     </w:tblStylePr>
   </w:style>
-  <w:style w:type="table" w:styleId="20">
+  <w:style w:type="table" w:styleId="716">
     <w:name w:val="Grid Table 1 Light - Accent 2"/>
-    <w:basedOn w:val="661"/>
+    <w:basedOn w:val="892"/>
     <w:uiPriority w:val="99"/>
     <w:pPr>
       <w:pBdr/>
@@ -2701,9 +2697,9 @@
       </w:tcPr>
     </w:tblStylePr>
   </w:style>
-  <w:style w:type="table" w:styleId="21">
+  <w:style w:type="table" w:styleId="717">
     <w:name w:val="Grid Table 1 Light - Accent 3"/>
-    <w:basedOn w:val="661"/>
+    <w:basedOn w:val="892"/>
     <w:uiPriority w:val="99"/>
     <w:pPr>
       <w:pBdr/>
@@ -2924,9 +2920,9 @@
       </w:tcPr>
     </w:tblStylePr>
   </w:style>
-  <w:style w:type="table" w:styleId="22">
+  <w:style w:type="table" w:styleId="718">
     <w:name w:val="Grid Table 1 Light - Accent 4"/>
-    <w:basedOn w:val="661"/>
+    <w:basedOn w:val="892"/>
     <w:uiPriority w:val="99"/>
     <w:pPr>
       <w:pBdr/>
@@ -3147,9 +3143,9 @@
       </w:tcPr>
     </w:tblStylePr>
   </w:style>
-  <w:style w:type="table" w:styleId="23">
+  <w:style w:type="table" w:styleId="719">
     <w:name w:val="Grid Table 1 Light - Accent 5"/>
-    <w:basedOn w:val="661"/>
+    <w:basedOn w:val="892"/>
     <w:uiPriority w:val="99"/>
     <w:pPr>
       <w:pBdr/>
@@ -3370,9 +3366,9 @@
       </w:tcPr>
     </w:tblStylePr>
   </w:style>
-  <w:style w:type="table" w:styleId="24">
+  <w:style w:type="table" w:styleId="720">
     <w:name w:val="Grid Table 1 Light - Accent 6"/>
-    <w:basedOn w:val="661"/>
+    <w:basedOn w:val="892"/>
     <w:uiPriority w:val="99"/>
     <w:pPr>
       <w:pBdr/>
@@ -3593,9 +3589,9 @@
       </w:tcPr>
     </w:tblStylePr>
   </w:style>
-  <w:style w:type="table" w:styleId="25">
+  <w:style w:type="table" w:styleId="721">
     <w:name w:val="Grid Table 2"/>
-    <w:basedOn w:val="661"/>
+    <w:basedOn w:val="892"/>
     <w:uiPriority w:val="99"/>
     <w:pPr>
       <w:pBdr/>
@@ -3825,9 +3821,9 @@
       </w:tcPr>
     </w:tblStylePr>
   </w:style>
-  <w:style w:type="table" w:styleId="26">
+  <w:style w:type="table" w:styleId="722">
     <w:name w:val="Grid Table 2 - Accent 1"/>
-    <w:basedOn w:val="661"/>
+    <w:basedOn w:val="892"/>
     <w:uiPriority w:val="99"/>
     <w:pPr>
       <w:pBdr/>
@@ -4057,9 +4053,9 @@
       </w:tcPr>
     </w:tblStylePr>
   </w:style>
-  <w:style w:type="table" w:styleId="27">
+  <w:style w:type="table" w:styleId="723">
     <w:name w:val="Grid Table 2 - Accent 2"/>
-    <w:basedOn w:val="661"/>
+    <w:basedOn w:val="892"/>
     <w:uiPriority w:val="99"/>
     <w:pPr>
       <w:pBdr/>
@@ -4289,9 +4285,9 @@
       </w:tcPr>
     </w:tblStylePr>
   </w:style>
-  <w:style w:type="table" w:styleId="28">
+  <w:style w:type="table" w:styleId="724">
     <w:name w:val="Grid Table 2 - Accent 3"/>
-    <w:basedOn w:val="661"/>
+    <w:basedOn w:val="892"/>
     <w:uiPriority w:val="99"/>
     <w:pPr>
       <w:pBdr/>
@@ -4521,9 +4517,9 @@
       </w:tcPr>
     </w:tblStylePr>
   </w:style>
-  <w:style w:type="table" w:styleId="29">
+  <w:style w:type="table" w:styleId="725">
     <w:name w:val="Grid Table 2 - Accent 4"/>
-    <w:basedOn w:val="661"/>
+    <w:basedOn w:val="892"/>
     <w:uiPriority w:val="99"/>
     <w:pPr>
       <w:pBdr/>
@@ -4753,9 +4749,9 @@
       </w:tcPr>
     </w:tblStylePr>
   </w:style>
-  <w:style w:type="table" w:styleId="30">
+  <w:style w:type="table" w:styleId="726">
     <w:name w:val="Grid Table 2 - Accent 5"/>
-    <w:basedOn w:val="661"/>
+    <w:basedOn w:val="892"/>
     <w:uiPriority w:val="99"/>
     <w:pPr>
       <w:pBdr/>
@@ -4985,9 +4981,9 @@
       </w:tcPr>
     </w:tblStylePr>
   </w:style>
-  <w:style w:type="table" w:styleId="31">
+  <w:style w:type="table" w:styleId="727">
     <w:name w:val="Grid Table 2 - Accent 6"/>
-    <w:basedOn w:val="661"/>
+    <w:basedOn w:val="892"/>
     <w:uiPriority w:val="99"/>
     <w:pPr>
       <w:pBdr/>
@@ -5217,9 +5213,9 @@
       </w:tcPr>
     </w:tblStylePr>
   </w:style>
-  <w:style w:type="table" w:styleId="32">
+  <w:style w:type="table" w:styleId="728">
     <w:name w:val="Grid Table 3"/>
-    <w:basedOn w:val="661"/>
+    <w:basedOn w:val="892"/>
     <w:uiPriority w:val="99"/>
     <w:pPr>
       <w:pBdr/>
@@ -5318,29 +5314,6 @@
         <w:tblBorders/>
       </w:tblPr>
       <w:tcPr>
-        <w:shd w:color="ffffff"/>
-        <w:tcBorders>
-          <w:top w:val="none" w:color="000000" w:sz="4" w:space="0"/>
-          <w:left w:val="none" w:color="000000" w:sz="4" w:space="0"/>
-          <w:bottom w:val="none" w:color="000000" w:sz="4" w:space="0"/>
-          <w:right w:val="none" w:color="000000" w:sz="4" w:space="0"/>
-        </w:tcBorders>
-      </w:tcPr>
-    </w:tblStylePr>
-    <w:tblStylePr w:type="firstRow">
-      <w:rPr>
-        <w:b/>
-        <w:color w:val="404040"/>
-      </w:rPr>
-      <w:pPr>
-        <w:pBdr/>
-        <w:spacing/>
-        <w:ind/>
-      </w:pPr>
-      <w:tblPr>
-        <w:tblBorders/>
-      </w:tblPr>
-      <w:tcPr>
         <w:shd w:val="clear" w:color="ffffff"/>
         <w:tcBorders>
           <w:top w:val="none" w:color="000000" w:sz="4" w:space="0"/>
@@ -5350,30 +5323,7 @@
         </w:tcBorders>
       </w:tcPr>
     </w:tblStylePr>
-    <w:tblStylePr w:type="lastCol">
-      <w:rPr>
-        <w:i/>
-        <w:color w:val="404040"/>
-      </w:rPr>
-      <w:pPr>
-        <w:pBdr/>
-        <w:spacing/>
-        <w:ind/>
-      </w:pPr>
-      <w:tblPr>
-        <w:tblBorders/>
-      </w:tblPr>
-      <w:tcPr>
-        <w:shd w:color="ffffff"/>
-        <w:tcBorders>
-          <w:top w:val="none" w:color="000000" w:sz="4" w:space="0"/>
-          <w:left w:val="none" w:color="000000" w:sz="4" w:space="0"/>
-          <w:bottom w:val="none" w:color="000000" w:sz="4" w:space="0"/>
-          <w:right w:val="none" w:color="000000" w:sz="4" w:space="0"/>
-        </w:tcBorders>
-      </w:tcPr>
-    </w:tblStylePr>
-    <w:tblStylePr w:type="lastRow">
+    <w:tblStylePr w:type="firstRow">
       <w:rPr>
         <w:b/>
         <w:color w:val="404040"/>
@@ -5396,6 +5346,52 @@
         </w:tcBorders>
       </w:tcPr>
     </w:tblStylePr>
+    <w:tblStylePr w:type="lastCol">
+      <w:rPr>
+        <w:i/>
+        <w:color w:val="404040"/>
+      </w:rPr>
+      <w:pPr>
+        <w:pBdr/>
+        <w:spacing/>
+        <w:ind/>
+      </w:pPr>
+      <w:tblPr>
+        <w:tblBorders/>
+      </w:tblPr>
+      <w:tcPr>
+        <w:shd w:val="clear" w:color="ffffff"/>
+        <w:tcBorders>
+          <w:top w:val="none" w:color="000000" w:sz="4" w:space="0"/>
+          <w:left w:val="none" w:color="000000" w:sz="4" w:space="0"/>
+          <w:bottom w:val="none" w:color="000000" w:sz="4" w:space="0"/>
+          <w:right w:val="none" w:color="000000" w:sz="4" w:space="0"/>
+        </w:tcBorders>
+      </w:tcPr>
+    </w:tblStylePr>
+    <w:tblStylePr w:type="lastRow">
+      <w:rPr>
+        <w:b/>
+        <w:color w:val="404040"/>
+      </w:rPr>
+      <w:pPr>
+        <w:pBdr/>
+        <w:spacing/>
+        <w:ind/>
+      </w:pPr>
+      <w:tblPr>
+        <w:tblBorders/>
+      </w:tblPr>
+      <w:tcPr>
+        <w:shd w:val="clear" w:color="ffffff"/>
+        <w:tcBorders>
+          <w:top w:val="none" w:color="000000" w:sz="4" w:space="0"/>
+          <w:left w:val="none" w:color="000000" w:sz="4" w:space="0"/>
+          <w:bottom w:val="none" w:color="000000" w:sz="4" w:space="0"/>
+          <w:right w:val="none" w:color="000000" w:sz="4" w:space="0"/>
+        </w:tcBorders>
+      </w:tcPr>
+    </w:tblStylePr>
     <w:tblStylePr w:type="nwCell">
       <w:pPr>
         <w:pBdr/>
@@ -5462,9 +5458,9 @@
       </w:tcPr>
     </w:tblStylePr>
   </w:style>
-  <w:style w:type="table" w:styleId="33">
+  <w:style w:type="table" w:styleId="729">
     <w:name w:val="Grid Table 3 - Accent 1"/>
-    <w:basedOn w:val="661"/>
+    <w:basedOn w:val="892"/>
     <w:uiPriority w:val="99"/>
     <w:pPr>
       <w:pBdr/>
@@ -5563,29 +5559,6 @@
         <w:tblBorders/>
       </w:tblPr>
       <w:tcPr>
-        <w:shd w:color="ffffff"/>
-        <w:tcBorders>
-          <w:top w:val="none" w:color="000000" w:sz="4" w:space="0"/>
-          <w:left w:val="none" w:color="000000" w:sz="4" w:space="0"/>
-          <w:bottom w:val="none" w:color="000000" w:sz="4" w:space="0"/>
-          <w:right w:val="none" w:color="000000" w:sz="4" w:space="0"/>
-        </w:tcBorders>
-      </w:tcPr>
-    </w:tblStylePr>
-    <w:tblStylePr w:type="firstRow">
-      <w:rPr>
-        <w:b/>
-        <w:color w:val="404040"/>
-      </w:rPr>
-      <w:pPr>
-        <w:pBdr/>
-        <w:spacing/>
-        <w:ind/>
-      </w:pPr>
-      <w:tblPr>
-        <w:tblBorders/>
-      </w:tblPr>
-      <w:tcPr>
         <w:shd w:val="clear" w:color="ffffff"/>
         <w:tcBorders>
           <w:top w:val="none" w:color="000000" w:sz="4" w:space="0"/>
@@ -5595,30 +5568,7 @@
         </w:tcBorders>
       </w:tcPr>
     </w:tblStylePr>
-    <w:tblStylePr w:type="lastCol">
-      <w:rPr>
-        <w:i/>
-        <w:color w:val="404040"/>
-      </w:rPr>
-      <w:pPr>
-        <w:pBdr/>
-        <w:spacing/>
-        <w:ind/>
-      </w:pPr>
-      <w:tblPr>
-        <w:tblBorders/>
-      </w:tblPr>
-      <w:tcPr>
-        <w:shd w:color="ffffff"/>
-        <w:tcBorders>
-          <w:top w:val="none" w:color="000000" w:sz="4" w:space="0"/>
-          <w:left w:val="none" w:color="000000" w:sz="4" w:space="0"/>
-          <w:bottom w:val="none" w:color="000000" w:sz="4" w:space="0"/>
-          <w:right w:val="none" w:color="000000" w:sz="4" w:space="0"/>
-        </w:tcBorders>
-      </w:tcPr>
-    </w:tblStylePr>
-    <w:tblStylePr w:type="lastRow">
+    <w:tblStylePr w:type="firstRow">
       <w:rPr>
         <w:b/>
         <w:color w:val="404040"/>
@@ -5641,6 +5591,52 @@
         </w:tcBorders>
       </w:tcPr>
     </w:tblStylePr>
+    <w:tblStylePr w:type="lastCol">
+      <w:rPr>
+        <w:i/>
+        <w:color w:val="404040"/>
+      </w:rPr>
+      <w:pPr>
+        <w:pBdr/>
+        <w:spacing/>
+        <w:ind/>
+      </w:pPr>
+      <w:tblPr>
+        <w:tblBorders/>
+      </w:tblPr>
+      <w:tcPr>
+        <w:shd w:val="clear" w:color="ffffff"/>
+        <w:tcBorders>
+          <w:top w:val="none" w:color="000000" w:sz="4" w:space="0"/>
+          <w:left w:val="none" w:color="000000" w:sz="4" w:space="0"/>
+          <w:bottom w:val="none" w:color="000000" w:sz="4" w:space="0"/>
+          <w:right w:val="none" w:color="000000" w:sz="4" w:space="0"/>
+        </w:tcBorders>
+      </w:tcPr>
+    </w:tblStylePr>
+    <w:tblStylePr w:type="lastRow">
+      <w:rPr>
+        <w:b/>
+        <w:color w:val="404040"/>
+      </w:rPr>
+      <w:pPr>
+        <w:pBdr/>
+        <w:spacing/>
+        <w:ind/>
+      </w:pPr>
+      <w:tblPr>
+        <w:tblBorders/>
+      </w:tblPr>
+      <w:tcPr>
+        <w:shd w:val="clear" w:color="ffffff"/>
+        <w:tcBorders>
+          <w:top w:val="none" w:color="000000" w:sz="4" w:space="0"/>
+          <w:left w:val="none" w:color="000000" w:sz="4" w:space="0"/>
+          <w:bottom w:val="none" w:color="000000" w:sz="4" w:space="0"/>
+          <w:right w:val="none" w:color="000000" w:sz="4" w:space="0"/>
+        </w:tcBorders>
+      </w:tcPr>
+    </w:tblStylePr>
     <w:tblStylePr w:type="nwCell">
       <w:pPr>
         <w:pBdr/>
@@ -5707,9 +5703,9 @@
       </w:tcPr>
     </w:tblStylePr>
   </w:style>
-  <w:style w:type="table" w:styleId="34">
+  <w:style w:type="table" w:styleId="730">
     <w:name w:val="Grid Table 3 - Accent 2"/>
-    <w:basedOn w:val="661"/>
+    <w:basedOn w:val="892"/>
     <w:uiPriority w:val="99"/>
     <w:pPr>
       <w:pBdr/>
@@ -5808,29 +5804,6 @@
         <w:tblBorders/>
       </w:tblPr>
       <w:tcPr>
-        <w:shd w:color="ffffff"/>
-        <w:tcBorders>
-          <w:top w:val="none" w:color="000000" w:sz="4" w:space="0"/>
-          <w:left w:val="none" w:color="000000" w:sz="4" w:space="0"/>
-          <w:bottom w:val="none" w:color="000000" w:sz="4" w:space="0"/>
-          <w:right w:val="none" w:color="000000" w:sz="4" w:space="0"/>
-        </w:tcBorders>
-      </w:tcPr>
-    </w:tblStylePr>
-    <w:tblStylePr w:type="firstRow">
-      <w:rPr>
-        <w:b/>
-        <w:color w:val="404040"/>
-      </w:rPr>
-      <w:pPr>
-        <w:pBdr/>
-        <w:spacing/>
-        <w:ind/>
-      </w:pPr>
-      <w:tblPr>
-        <w:tblBorders/>
-      </w:tblPr>
-      <w:tcPr>
         <w:shd w:val="clear" w:color="ffffff"/>
         <w:tcBorders>
           <w:top w:val="none" w:color="000000" w:sz="4" w:space="0"/>
@@ -5840,30 +5813,7 @@
         </w:tcBorders>
       </w:tcPr>
     </w:tblStylePr>
-    <w:tblStylePr w:type="lastCol">
-      <w:rPr>
-        <w:i/>
-        <w:color w:val="404040"/>
-      </w:rPr>
-      <w:pPr>
-        <w:pBdr/>
-        <w:spacing/>
-        <w:ind/>
-      </w:pPr>
-      <w:tblPr>
-        <w:tblBorders/>
-      </w:tblPr>
-      <w:tcPr>
-        <w:shd w:color="ffffff"/>
-        <w:tcBorders>
-          <w:top w:val="none" w:color="000000" w:sz="4" w:space="0"/>
-          <w:left w:val="none" w:color="000000" w:sz="4" w:space="0"/>
-          <w:bottom w:val="none" w:color="000000" w:sz="4" w:space="0"/>
-          <w:right w:val="none" w:color="000000" w:sz="4" w:space="0"/>
-        </w:tcBorders>
-      </w:tcPr>
-    </w:tblStylePr>
-    <w:tblStylePr w:type="lastRow">
+    <w:tblStylePr w:type="firstRow">
       <w:rPr>
         <w:b/>
         <w:color w:val="404040"/>
@@ -5886,6 +5836,52 @@
         </w:tcBorders>
       </w:tcPr>
     </w:tblStylePr>
+    <w:tblStylePr w:type="lastCol">
+      <w:rPr>
+        <w:i/>
+        <w:color w:val="404040"/>
+      </w:rPr>
+      <w:pPr>
+        <w:pBdr/>
+        <w:spacing/>
+        <w:ind/>
+      </w:pPr>
+      <w:tblPr>
+        <w:tblBorders/>
+      </w:tblPr>
+      <w:tcPr>
+        <w:shd w:val="clear" w:color="ffffff"/>
+        <w:tcBorders>
+          <w:top w:val="none" w:color="000000" w:sz="4" w:space="0"/>
+          <w:left w:val="none" w:color="000000" w:sz="4" w:space="0"/>
+          <w:bottom w:val="none" w:color="000000" w:sz="4" w:space="0"/>
+          <w:right w:val="none" w:color="000000" w:sz="4" w:space="0"/>
+        </w:tcBorders>
+      </w:tcPr>
+    </w:tblStylePr>
+    <w:tblStylePr w:type="lastRow">
+      <w:rPr>
+        <w:b/>
+        <w:color w:val="404040"/>
+      </w:rPr>
+      <w:pPr>
+        <w:pBdr/>
+        <w:spacing/>
+        <w:ind/>
+      </w:pPr>
+      <w:tblPr>
+        <w:tblBorders/>
+      </w:tblPr>
+      <w:tcPr>
+        <w:shd w:val="clear" w:color="ffffff"/>
+        <w:tcBorders>
+          <w:top w:val="none" w:color="000000" w:sz="4" w:space="0"/>
+          <w:left w:val="none" w:color="000000" w:sz="4" w:space="0"/>
+          <w:bottom w:val="none" w:color="000000" w:sz="4" w:space="0"/>
+          <w:right w:val="none" w:color="000000" w:sz="4" w:space="0"/>
+        </w:tcBorders>
+      </w:tcPr>
+    </w:tblStylePr>
     <w:tblStylePr w:type="nwCell">
       <w:pPr>
         <w:pBdr/>
@@ -5952,9 +5948,9 @@
       </w:tcPr>
     </w:tblStylePr>
   </w:style>
-  <w:style w:type="table" w:styleId="35">
+  <w:style w:type="table" w:styleId="731">
     <w:name w:val="Grid Table 3 - Accent 3"/>
-    <w:basedOn w:val="661"/>
+    <w:basedOn w:val="892"/>
     <w:uiPriority w:val="99"/>
     <w:pPr>
       <w:pBdr/>
@@ -6053,29 +6049,6 @@
         <w:tblBorders/>
       </w:tblPr>
       <w:tcPr>
-        <w:shd w:color="ffffff"/>
-        <w:tcBorders>
-          <w:top w:val="none" w:color="000000" w:sz="4" w:space="0"/>
-          <w:left w:val="none" w:color="000000" w:sz="4" w:space="0"/>
-          <w:bottom w:val="none" w:color="000000" w:sz="4" w:space="0"/>
-          <w:right w:val="none" w:color="000000" w:sz="4" w:space="0"/>
-        </w:tcBorders>
-      </w:tcPr>
-    </w:tblStylePr>
-    <w:tblStylePr w:type="firstRow">
-      <w:rPr>
-        <w:b/>
-        <w:color w:val="404040"/>
-      </w:rPr>
-      <w:pPr>
-        <w:pBdr/>
-        <w:spacing/>
-        <w:ind/>
-      </w:pPr>
-      <w:tblPr>
-        <w:tblBorders/>
-      </w:tblPr>
-      <w:tcPr>
         <w:shd w:val="clear" w:color="ffffff"/>
         <w:tcBorders>
           <w:top w:val="none" w:color="000000" w:sz="4" w:space="0"/>
@@ -6085,30 +6058,7 @@
         </w:tcBorders>
       </w:tcPr>
     </w:tblStylePr>
-    <w:tblStylePr w:type="lastCol">
-      <w:rPr>
-        <w:i/>
-        <w:color w:val="404040"/>
-      </w:rPr>
-      <w:pPr>
-        <w:pBdr/>
-        <w:spacing/>
-        <w:ind/>
-      </w:pPr>
-      <w:tblPr>
-        <w:tblBorders/>
-      </w:tblPr>
-      <w:tcPr>
-        <w:shd w:color="ffffff"/>
-        <w:tcBorders>
-          <w:top w:val="none" w:color="000000" w:sz="4" w:space="0"/>
-          <w:left w:val="none" w:color="000000" w:sz="4" w:space="0"/>
-          <w:bottom w:val="none" w:color="000000" w:sz="4" w:space="0"/>
-          <w:right w:val="none" w:color="000000" w:sz="4" w:space="0"/>
-        </w:tcBorders>
-      </w:tcPr>
-    </w:tblStylePr>
-    <w:tblStylePr w:type="lastRow">
+    <w:tblStylePr w:type="firstRow">
       <w:rPr>
         <w:b/>
         <w:color w:val="404040"/>
@@ -6131,6 +6081,52 @@
         </w:tcBorders>
       </w:tcPr>
     </w:tblStylePr>
+    <w:tblStylePr w:type="lastCol">
+      <w:rPr>
+        <w:i/>
+        <w:color w:val="404040"/>
+      </w:rPr>
+      <w:pPr>
+        <w:pBdr/>
+        <w:spacing/>
+        <w:ind/>
+      </w:pPr>
+      <w:tblPr>
+        <w:tblBorders/>
+      </w:tblPr>
+      <w:tcPr>
+        <w:shd w:val="clear" w:color="ffffff"/>
+        <w:tcBorders>
+          <w:top w:val="none" w:color="000000" w:sz="4" w:space="0"/>
+          <w:left w:val="none" w:color="000000" w:sz="4" w:space="0"/>
+          <w:bottom w:val="none" w:color="000000" w:sz="4" w:space="0"/>
+          <w:right w:val="none" w:color="000000" w:sz="4" w:space="0"/>
+        </w:tcBorders>
+      </w:tcPr>
+    </w:tblStylePr>
+    <w:tblStylePr w:type="lastRow">
+      <w:rPr>
+        <w:b/>
+        <w:color w:val="404040"/>
+      </w:rPr>
+      <w:pPr>
+        <w:pBdr/>
+        <w:spacing/>
+        <w:ind/>
+      </w:pPr>
+      <w:tblPr>
+        <w:tblBorders/>
+      </w:tblPr>
+      <w:tcPr>
+        <w:shd w:val="clear" w:color="ffffff"/>
+        <w:tcBorders>
+          <w:top w:val="none" w:color="000000" w:sz="4" w:space="0"/>
+          <w:left w:val="none" w:color="000000" w:sz="4" w:space="0"/>
+          <w:bottom w:val="none" w:color="000000" w:sz="4" w:space="0"/>
+          <w:right w:val="none" w:color="000000" w:sz="4" w:space="0"/>
+        </w:tcBorders>
+      </w:tcPr>
+    </w:tblStylePr>
     <w:tblStylePr w:type="nwCell">
       <w:pPr>
         <w:pBdr/>
@@ -6197,9 +6193,9 @@
       </w:tcPr>
     </w:tblStylePr>
   </w:style>
-  <w:style w:type="table" w:styleId="36">
+  <w:style w:type="table" w:styleId="732">
     <w:name w:val="Grid Table 3 - Accent 4"/>
-    <w:basedOn w:val="661"/>
+    <w:basedOn w:val="892"/>
     <w:uiPriority w:val="99"/>
     <w:pPr>
       <w:pBdr/>
@@ -6298,29 +6294,6 @@
         <w:tblBorders/>
       </w:tblPr>
       <w:tcPr>
-        <w:shd w:color="ffffff"/>
-        <w:tcBorders>
-          <w:top w:val="none" w:color="000000" w:sz="4" w:space="0"/>
-          <w:left w:val="none" w:color="000000" w:sz="4" w:space="0"/>
-          <w:bottom w:val="none" w:color="000000" w:sz="4" w:space="0"/>
-          <w:right w:val="none" w:color="000000" w:sz="4" w:space="0"/>
-        </w:tcBorders>
-      </w:tcPr>
-    </w:tblStylePr>
-    <w:tblStylePr w:type="firstRow">
-      <w:rPr>
-        <w:b/>
-        <w:color w:val="404040"/>
-      </w:rPr>
-      <w:pPr>
-        <w:pBdr/>
-        <w:spacing/>
-        <w:ind/>
-      </w:pPr>
-      <w:tblPr>
-        <w:tblBorders/>
-      </w:tblPr>
-      <w:tcPr>
         <w:shd w:val="clear" w:color="ffffff"/>
         <w:tcBorders>
           <w:top w:val="none" w:color="000000" w:sz="4" w:space="0"/>
@@ -6330,30 +6303,7 @@
         </w:tcBorders>
       </w:tcPr>
     </w:tblStylePr>
-    <w:tblStylePr w:type="lastCol">
-      <w:rPr>
-        <w:i/>
-        <w:color w:val="404040"/>
-      </w:rPr>
-      <w:pPr>
-        <w:pBdr/>
-        <w:spacing/>
-        <w:ind/>
-      </w:pPr>
-      <w:tblPr>
-        <w:tblBorders/>
-      </w:tblPr>
-      <w:tcPr>
-        <w:shd w:color="ffffff"/>
-        <w:tcBorders>
-          <w:top w:val="none" w:color="000000" w:sz="4" w:space="0"/>
-          <w:left w:val="none" w:color="000000" w:sz="4" w:space="0"/>
-          <w:bottom w:val="none" w:color="000000" w:sz="4" w:space="0"/>
-          <w:right w:val="none" w:color="000000" w:sz="4" w:space="0"/>
-        </w:tcBorders>
-      </w:tcPr>
-    </w:tblStylePr>
-    <w:tblStylePr w:type="lastRow">
+    <w:tblStylePr w:type="firstRow">
       <w:rPr>
         <w:b/>
         <w:color w:val="404040"/>
@@ -6376,6 +6326,52 @@
         </w:tcBorders>
       </w:tcPr>
     </w:tblStylePr>
+    <w:tblStylePr w:type="lastCol">
+      <w:rPr>
+        <w:i/>
+        <w:color w:val="404040"/>
+      </w:rPr>
+      <w:pPr>
+        <w:pBdr/>
+        <w:spacing/>
+        <w:ind/>
+      </w:pPr>
+      <w:tblPr>
+        <w:tblBorders/>
+      </w:tblPr>
+      <w:tcPr>
+        <w:shd w:val="clear" w:color="ffffff"/>
+        <w:tcBorders>
+          <w:top w:val="none" w:color="000000" w:sz="4" w:space="0"/>
+          <w:left w:val="none" w:color="000000" w:sz="4" w:space="0"/>
+          <w:bottom w:val="none" w:color="000000" w:sz="4" w:space="0"/>
+          <w:right w:val="none" w:color="000000" w:sz="4" w:space="0"/>
+        </w:tcBorders>
+      </w:tcPr>
+    </w:tblStylePr>
+    <w:tblStylePr w:type="lastRow">
+      <w:rPr>
+        <w:b/>
+        <w:color w:val="404040"/>
+      </w:rPr>
+      <w:pPr>
+        <w:pBdr/>
+        <w:spacing/>
+        <w:ind/>
+      </w:pPr>
+      <w:tblPr>
+        <w:tblBorders/>
+      </w:tblPr>
+      <w:tcPr>
+        <w:shd w:val="clear" w:color="ffffff"/>
+        <w:tcBorders>
+          <w:top w:val="none" w:color="000000" w:sz="4" w:space="0"/>
+          <w:left w:val="none" w:color="000000" w:sz="4" w:space="0"/>
+          <w:bottom w:val="none" w:color="000000" w:sz="4" w:space="0"/>
+          <w:right w:val="none" w:color="000000" w:sz="4" w:space="0"/>
+        </w:tcBorders>
+      </w:tcPr>
+    </w:tblStylePr>
     <w:tblStylePr w:type="nwCell">
       <w:pPr>
         <w:pBdr/>
@@ -6442,9 +6438,9 @@
       </w:tcPr>
     </w:tblStylePr>
   </w:style>
-  <w:style w:type="table" w:styleId="37">
+  <w:style w:type="table" w:styleId="733">
     <w:name w:val="Grid Table 3 - Accent 5"/>
-    <w:basedOn w:val="661"/>
+    <w:basedOn w:val="892"/>
     <w:uiPriority w:val="99"/>
     <w:pPr>
       <w:pBdr/>
@@ -6543,29 +6539,6 @@
         <w:tblBorders/>
       </w:tblPr>
       <w:tcPr>
-        <w:shd w:color="ffffff"/>
-        <w:tcBorders>
-          <w:top w:val="none" w:color="000000" w:sz="4" w:space="0"/>
-          <w:left w:val="none" w:color="000000" w:sz="4" w:space="0"/>
-          <w:bottom w:val="none" w:color="000000" w:sz="4" w:space="0"/>
-          <w:right w:val="none" w:color="000000" w:sz="4" w:space="0"/>
-        </w:tcBorders>
-      </w:tcPr>
-    </w:tblStylePr>
-    <w:tblStylePr w:type="firstRow">
-      <w:rPr>
-        <w:b/>
-        <w:color w:val="404040"/>
-      </w:rPr>
-      <w:pPr>
-        <w:pBdr/>
-        <w:spacing/>
-        <w:ind/>
-      </w:pPr>
-      <w:tblPr>
-        <w:tblBorders/>
-      </w:tblPr>
-      <w:tcPr>
         <w:shd w:val="clear" w:color="ffffff"/>
         <w:tcBorders>
           <w:top w:val="none" w:color="000000" w:sz="4" w:space="0"/>
@@ -6575,30 +6548,7 @@
         </w:tcBorders>
       </w:tcPr>
     </w:tblStylePr>
-    <w:tblStylePr w:type="lastCol">
-      <w:rPr>
-        <w:i/>
-        <w:color w:val="404040"/>
-      </w:rPr>
-      <w:pPr>
-        <w:pBdr/>
-        <w:spacing/>
-        <w:ind/>
-      </w:pPr>
-      <w:tblPr>
-        <w:tblBorders/>
-      </w:tblPr>
-      <w:tcPr>
-        <w:shd w:color="ffffff"/>
-        <w:tcBorders>
-          <w:top w:val="none" w:color="000000" w:sz="4" w:space="0"/>
-          <w:left w:val="none" w:color="000000" w:sz="4" w:space="0"/>
-          <w:bottom w:val="none" w:color="000000" w:sz="4" w:space="0"/>
-          <w:right w:val="none" w:color="000000" w:sz="4" w:space="0"/>
-        </w:tcBorders>
-      </w:tcPr>
-    </w:tblStylePr>
-    <w:tblStylePr w:type="lastRow">
+    <w:tblStylePr w:type="firstRow">
       <w:rPr>
         <w:b/>
         <w:color w:val="404040"/>
@@ -6621,6 +6571,52 @@
         </w:tcBorders>
       </w:tcPr>
     </w:tblStylePr>
+    <w:tblStylePr w:type="lastCol">
+      <w:rPr>
+        <w:i/>
+        <w:color w:val="404040"/>
+      </w:rPr>
+      <w:pPr>
+        <w:pBdr/>
+        <w:spacing/>
+        <w:ind/>
+      </w:pPr>
+      <w:tblPr>
+        <w:tblBorders/>
+      </w:tblPr>
+      <w:tcPr>
+        <w:shd w:val="clear" w:color="ffffff"/>
+        <w:tcBorders>
+          <w:top w:val="none" w:color="000000" w:sz="4" w:space="0"/>
+          <w:left w:val="none" w:color="000000" w:sz="4" w:space="0"/>
+          <w:bottom w:val="none" w:color="000000" w:sz="4" w:space="0"/>
+          <w:right w:val="none" w:color="000000" w:sz="4" w:space="0"/>
+        </w:tcBorders>
+      </w:tcPr>
+    </w:tblStylePr>
+    <w:tblStylePr w:type="lastRow">
+      <w:rPr>
+        <w:b/>
+        <w:color w:val="404040"/>
+      </w:rPr>
+      <w:pPr>
+        <w:pBdr/>
+        <w:spacing/>
+        <w:ind/>
+      </w:pPr>
+      <w:tblPr>
+        <w:tblBorders/>
+      </w:tblPr>
+      <w:tcPr>
+        <w:shd w:val="clear" w:color="ffffff"/>
+        <w:tcBorders>
+          <w:top w:val="none" w:color="000000" w:sz="4" w:space="0"/>
+          <w:left w:val="none" w:color="000000" w:sz="4" w:space="0"/>
+          <w:bottom w:val="none" w:color="000000" w:sz="4" w:space="0"/>
+          <w:right w:val="none" w:color="000000" w:sz="4" w:space="0"/>
+        </w:tcBorders>
+      </w:tcPr>
+    </w:tblStylePr>
     <w:tblStylePr w:type="nwCell">
       <w:pPr>
         <w:pBdr/>
@@ -6687,9 +6683,9 @@
       </w:tcPr>
     </w:tblStylePr>
   </w:style>
-  <w:style w:type="table" w:styleId="38">
+  <w:style w:type="table" w:styleId="734">
     <w:name w:val="Grid Table 3 - Accent 6"/>
-    <w:basedOn w:val="661"/>
+    <w:basedOn w:val="892"/>
     <w:uiPriority w:val="99"/>
     <w:pPr>
       <w:pBdr/>
@@ -6788,29 +6784,6 @@
         <w:tblBorders/>
       </w:tblPr>
       <w:tcPr>
-        <w:shd w:color="ffffff"/>
-        <w:tcBorders>
-          <w:top w:val="none" w:color="000000" w:sz="4" w:space="0"/>
-          <w:left w:val="none" w:color="000000" w:sz="4" w:space="0"/>
-          <w:bottom w:val="none" w:color="000000" w:sz="4" w:space="0"/>
-          <w:right w:val="none" w:color="000000" w:sz="4" w:space="0"/>
-        </w:tcBorders>
-      </w:tcPr>
-    </w:tblStylePr>
-    <w:tblStylePr w:type="firstRow">
-      <w:rPr>
-        <w:b/>
-        <w:color w:val="404040"/>
-      </w:rPr>
-      <w:pPr>
-        <w:pBdr/>
-        <w:spacing/>
-        <w:ind/>
-      </w:pPr>
-      <w:tblPr>
-        <w:tblBorders/>
-      </w:tblPr>
-      <w:tcPr>
         <w:shd w:val="clear" w:color="ffffff"/>
         <w:tcBorders>
           <w:top w:val="none" w:color="000000" w:sz="4" w:space="0"/>
@@ -6820,30 +6793,7 @@
         </w:tcBorders>
       </w:tcPr>
     </w:tblStylePr>
-    <w:tblStylePr w:type="lastCol">
-      <w:rPr>
-        <w:i/>
-        <w:color w:val="404040"/>
-      </w:rPr>
-      <w:pPr>
-        <w:pBdr/>
-        <w:spacing/>
-        <w:ind/>
-      </w:pPr>
-      <w:tblPr>
-        <w:tblBorders/>
-      </w:tblPr>
-      <w:tcPr>
-        <w:shd w:color="ffffff"/>
-        <w:tcBorders>
-          <w:top w:val="none" w:color="000000" w:sz="4" w:space="0"/>
-          <w:left w:val="none" w:color="000000" w:sz="4" w:space="0"/>
-          <w:bottom w:val="none" w:color="000000" w:sz="4" w:space="0"/>
-          <w:right w:val="none" w:color="000000" w:sz="4" w:space="0"/>
-        </w:tcBorders>
-      </w:tcPr>
-    </w:tblStylePr>
-    <w:tblStylePr w:type="lastRow">
+    <w:tblStylePr w:type="firstRow">
       <w:rPr>
         <w:b/>
         <w:color w:val="404040"/>
@@ -6866,6 +6816,52 @@
         </w:tcBorders>
       </w:tcPr>
     </w:tblStylePr>
+    <w:tblStylePr w:type="lastCol">
+      <w:rPr>
+        <w:i/>
+        <w:color w:val="404040"/>
+      </w:rPr>
+      <w:pPr>
+        <w:pBdr/>
+        <w:spacing/>
+        <w:ind/>
+      </w:pPr>
+      <w:tblPr>
+        <w:tblBorders/>
+      </w:tblPr>
+      <w:tcPr>
+        <w:shd w:val="clear" w:color="ffffff"/>
+        <w:tcBorders>
+          <w:top w:val="none" w:color="000000" w:sz="4" w:space="0"/>
+          <w:left w:val="none" w:color="000000" w:sz="4" w:space="0"/>
+          <w:bottom w:val="none" w:color="000000" w:sz="4" w:space="0"/>
+          <w:right w:val="none" w:color="000000" w:sz="4" w:space="0"/>
+        </w:tcBorders>
+      </w:tcPr>
+    </w:tblStylePr>
+    <w:tblStylePr w:type="lastRow">
+      <w:rPr>
+        <w:b/>
+        <w:color w:val="404040"/>
+      </w:rPr>
+      <w:pPr>
+        <w:pBdr/>
+        <w:spacing/>
+        <w:ind/>
+      </w:pPr>
+      <w:tblPr>
+        <w:tblBorders/>
+      </w:tblPr>
+      <w:tcPr>
+        <w:shd w:val="clear" w:color="ffffff"/>
+        <w:tcBorders>
+          <w:top w:val="none" w:color="000000" w:sz="4" w:space="0"/>
+          <w:left w:val="none" w:color="000000" w:sz="4" w:space="0"/>
+          <w:bottom w:val="none" w:color="000000" w:sz="4" w:space="0"/>
+          <w:right w:val="none" w:color="000000" w:sz="4" w:space="0"/>
+        </w:tcBorders>
+      </w:tcPr>
+    </w:tblStylePr>
     <w:tblStylePr w:type="nwCell">
       <w:pPr>
         <w:pBdr/>
@@ -6932,9 +6928,9 @@
       </w:tcPr>
     </w:tblStylePr>
   </w:style>
-  <w:style w:type="table" w:styleId="39">
+  <w:style w:type="table" w:styleId="735">
     <w:name w:val="Grid Table 4"/>
-    <w:basedOn w:val="661"/>
+    <w:basedOn w:val="892"/>
     <w:uiPriority w:val="59"/>
     <w:pPr>
       <w:pBdr/>
@@ -7165,9 +7161,9 @@
       </w:tcPr>
     </w:tblStylePr>
   </w:style>
-  <w:style w:type="table" w:styleId="40">
+  <w:style w:type="table" w:styleId="736">
     <w:name w:val="Grid Table 4 - Accent 1"/>
-    <w:basedOn w:val="661"/>
+    <w:basedOn w:val="892"/>
     <w:uiPriority w:val="59"/>
     <w:pPr>
       <w:pBdr/>
@@ -7398,9 +7394,9 @@
       </w:tcPr>
     </w:tblStylePr>
   </w:style>
-  <w:style w:type="table" w:styleId="41">
+  <w:style w:type="table" w:styleId="737">
     <w:name w:val="Grid Table 4 - Accent 2"/>
-    <w:basedOn w:val="661"/>
+    <w:basedOn w:val="892"/>
     <w:uiPriority w:val="59"/>
     <w:pPr>
       <w:pBdr/>
@@ -7631,9 +7627,9 @@
       </w:tcPr>
     </w:tblStylePr>
   </w:style>
-  <w:style w:type="table" w:styleId="42">
+  <w:style w:type="table" w:styleId="738">
     <w:name w:val="Grid Table 4 - Accent 3"/>
-    <w:basedOn w:val="661"/>
+    <w:basedOn w:val="892"/>
     <w:uiPriority w:val="59"/>
     <w:pPr>
       <w:pBdr/>
@@ -7864,9 +7860,9 @@
       </w:tcPr>
     </w:tblStylePr>
   </w:style>
-  <w:style w:type="table" w:styleId="43">
+  <w:style w:type="table" w:styleId="739">
     <w:name w:val="Grid Table 4 - Accent 4"/>
-    <w:basedOn w:val="661"/>
+    <w:basedOn w:val="892"/>
     <w:uiPriority w:val="59"/>
     <w:pPr>
       <w:pBdr/>
@@ -8097,9 +8093,9 @@
       </w:tcPr>
     </w:tblStylePr>
   </w:style>
-  <w:style w:type="table" w:styleId="44">
+  <w:style w:type="table" w:styleId="740">
     <w:name w:val="Grid Table 4 - Accent 5"/>
-    <w:basedOn w:val="661"/>
+    <w:basedOn w:val="892"/>
     <w:uiPriority w:val="59"/>
     <w:pPr>
       <w:pBdr/>
@@ -8330,9 +8326,9 @@
       </w:tcPr>
     </w:tblStylePr>
   </w:style>
-  <w:style w:type="table" w:styleId="45">
+  <w:style w:type="table" w:styleId="741">
     <w:name w:val="Grid Table 4 - Accent 6"/>
-    <w:basedOn w:val="661"/>
+    <w:basedOn w:val="892"/>
     <w:uiPriority w:val="59"/>
     <w:pPr>
       <w:pBdr/>
@@ -8563,9 +8559,9 @@
       </w:tcPr>
     </w:tblStylePr>
   </w:style>
-  <w:style w:type="table" w:styleId="46">
+  <w:style w:type="table" w:styleId="742">
     <w:name w:val="Grid Table 5 Dark"/>
-    <w:basedOn w:val="661"/>
+    <w:basedOn w:val="892"/>
     <w:uiPriority w:val="99"/>
     <w:pPr>
       <w:pBdr/>
@@ -8791,9 +8787,9 @@
       </w:tcPr>
     </w:tblStylePr>
   </w:style>
-  <w:style w:type="table" w:styleId="47">
+  <w:style w:type="table" w:styleId="743">
     <w:name w:val="Grid Table 5 Dark- Accent 1"/>
-    <w:basedOn w:val="661"/>
+    <w:basedOn w:val="892"/>
     <w:uiPriority w:val="99"/>
     <w:pPr>
       <w:pBdr/>
@@ -9019,9 +9015,9 @@
       </w:tcPr>
     </w:tblStylePr>
   </w:style>
-  <w:style w:type="table" w:styleId="48">
+  <w:style w:type="table" w:styleId="744">
     <w:name w:val="Grid Table 5 Dark - Accent 2"/>
-    <w:basedOn w:val="661"/>
+    <w:basedOn w:val="892"/>
     <w:uiPriority w:val="99"/>
     <w:pPr>
       <w:pBdr/>
@@ -9247,9 +9243,9 @@
       </w:tcPr>
     </w:tblStylePr>
   </w:style>
-  <w:style w:type="table" w:styleId="49">
+  <w:style w:type="table" w:styleId="745">
     <w:name w:val="Grid Table 5 Dark - Accent 3"/>
-    <w:basedOn w:val="661"/>
+    <w:basedOn w:val="892"/>
     <w:uiPriority w:val="99"/>
     <w:pPr>
       <w:pBdr/>
@@ -9475,9 +9471,9 @@
       </w:tcPr>
     </w:tblStylePr>
   </w:style>
-  <w:style w:type="table" w:styleId="50">
+  <w:style w:type="table" w:styleId="746">
     <w:name w:val="Grid Table 5 Dark- Accent 4"/>
-    <w:basedOn w:val="661"/>
+    <w:basedOn w:val="892"/>
     <w:uiPriority w:val="99"/>
     <w:pPr>
       <w:pBdr/>
@@ -9703,9 +9699,9 @@
       </w:tcPr>
     </w:tblStylePr>
   </w:style>
-  <w:style w:type="table" w:styleId="51">
+  <w:style w:type="table" w:styleId="747">
     <w:name w:val="Grid Table 5 Dark - Accent 5"/>
-    <w:basedOn w:val="661"/>
+    <w:basedOn w:val="892"/>
     <w:uiPriority w:val="99"/>
     <w:pPr>
       <w:pBdr/>
@@ -9931,9 +9927,9 @@
       </w:tcPr>
     </w:tblStylePr>
   </w:style>
-  <w:style w:type="table" w:styleId="52">
+  <w:style w:type="table" w:styleId="748">
     <w:name w:val="Grid Table 5 Dark - Accent 6"/>
-    <w:basedOn w:val="661"/>
+    <w:basedOn w:val="892"/>
     <w:uiPriority w:val="99"/>
     <w:pPr>
       <w:pBdr/>
@@ -10159,9 +10155,9 @@
       </w:tcPr>
     </w:tblStylePr>
   </w:style>
-  <w:style w:type="table" w:styleId="53">
+  <w:style w:type="table" w:styleId="749">
     <w:name w:val="Grid Table 6 Colorful"/>
-    <w:basedOn w:val="661"/>
+    <w:basedOn w:val="892"/>
     <w:uiPriority w:val="99"/>
     <w:pPr>
       <w:pBdr/>
@@ -10389,9 +10385,9 @@
       </w:tcPr>
     </w:tblStylePr>
   </w:style>
-  <w:style w:type="table" w:styleId="54">
+  <w:style w:type="table" w:styleId="750">
     <w:name w:val="Grid Table 6 Colorful - Accent 1"/>
-    <w:basedOn w:val="661"/>
+    <w:basedOn w:val="892"/>
     <w:uiPriority w:val="99"/>
     <w:pPr>
       <w:pBdr/>
@@ -10619,9 +10615,9 @@
       </w:tcPr>
     </w:tblStylePr>
   </w:style>
-  <w:style w:type="table" w:styleId="55">
+  <w:style w:type="table" w:styleId="751">
     <w:name w:val="Grid Table 6 Colorful - Accent 2"/>
-    <w:basedOn w:val="661"/>
+    <w:basedOn w:val="892"/>
     <w:uiPriority w:val="99"/>
     <w:pPr>
       <w:pBdr/>
@@ -10849,9 +10845,9 @@
       </w:tcPr>
     </w:tblStylePr>
   </w:style>
-  <w:style w:type="table" w:styleId="56">
+  <w:style w:type="table" w:styleId="752">
     <w:name w:val="Grid Table 6 Colorful - Accent 3"/>
-    <w:basedOn w:val="661"/>
+    <w:basedOn w:val="892"/>
     <w:uiPriority w:val="99"/>
     <w:pPr>
       <w:pBdr/>
@@ -11079,9 +11075,9 @@
       </w:tcPr>
     </w:tblStylePr>
   </w:style>
-  <w:style w:type="table" w:styleId="57">
+  <w:style w:type="table" w:styleId="753">
     <w:name w:val="Grid Table 6 Colorful - Accent 4"/>
-    <w:basedOn w:val="661"/>
+    <w:basedOn w:val="892"/>
     <w:uiPriority w:val="99"/>
     <w:pPr>
       <w:pBdr/>
@@ -11309,9 +11305,9 @@
       </w:tcPr>
     </w:tblStylePr>
   </w:style>
-  <w:style w:type="table" w:styleId="58">
+  <w:style w:type="table" w:styleId="754">
     <w:name w:val="Grid Table 6 Colorful - Accent 5"/>
-    <w:basedOn w:val="661"/>
+    <w:basedOn w:val="892"/>
     <w:uiPriority w:val="99"/>
     <w:pPr>
       <w:pBdr/>
@@ -11539,9 +11535,9 @@
       </w:tcPr>
     </w:tblStylePr>
   </w:style>
-  <w:style w:type="table" w:styleId="59">
+  <w:style w:type="table" w:styleId="755">
     <w:name w:val="Grid Table 6 Colorful - Accent 6"/>
-    <w:basedOn w:val="661"/>
+    <w:basedOn w:val="892"/>
     <w:uiPriority w:val="99"/>
     <w:pPr>
       <w:pBdr/>
@@ -11769,9 +11765,9 @@
       </w:tcPr>
     </w:tblStylePr>
   </w:style>
-  <w:style w:type="table" w:styleId="60">
+  <w:style w:type="table" w:styleId="756">
     <w:name w:val="Grid Table 7 Colorful"/>
-    <w:basedOn w:val="661"/>
+    <w:basedOn w:val="892"/>
     <w:uiPriority w:val="99"/>
     <w:pPr>
       <w:pBdr/>
@@ -11873,11 +11869,11 @@
         <w:tblBorders/>
       </w:tblPr>
       <w:tcPr>
-        <w:shd w:color="ffffff"/>
+        <w:shd w:val="clear" w:color="ffffff"/>
         <w:tcBorders>
-          <w:top w:val="none"/>
-          <w:left w:val="none"/>
-          <w:bottom w:val="none"/>
+          <w:top w:val="none" w:color="000000" w:sz="4" w:space="0"/>
+          <w:left w:val="none" w:color="000000" w:sz="4" w:space="0"/>
+          <w:bottom w:val="none" w:color="000000" w:sz="4" w:space="0"/>
           <w:right w:val="single" w:color="000000" w:themeColor="text1" w:themeTint="80" w:sz="4" w:space="0"/>
         </w:tcBorders>
       </w:tcPr>
@@ -11900,10 +11896,10 @@
       <w:tcPr>
         <w:shd w:val="clear" w:color="ffffff" w:themeColor="light1" w:fill="ffffff" w:themeFill="light1"/>
         <w:tcBorders>
-          <w:top w:val="none"/>
-          <w:left w:val="none"/>
+          <w:top w:val="none" w:color="000000" w:sz="4" w:space="0"/>
+          <w:left w:val="none" w:color="000000" w:sz="4" w:space="0"/>
           <w:bottom w:val="single" w:color="000000" w:themeColor="text1" w:themeTint="80" w:sz="4" w:space="0"/>
-          <w:right w:val="none"/>
+          <w:right w:val="none" w:color="000000" w:sz="4" w:space="0"/>
         </w:tcBorders>
       </w:tcPr>
     </w:tblStylePr>
@@ -11923,12 +11919,12 @@
         <w:tblBorders/>
       </w:tblPr>
       <w:tcPr>
-        <w:shd w:color="ffffff"/>
+        <w:shd w:val="clear" w:color="ffffff"/>
         <w:tcBorders>
-          <w:top w:val="none"/>
+          <w:top w:val="none" w:color="000000" w:sz="4" w:space="0"/>
           <w:left w:val="single" w:color="000000" w:themeColor="text1" w:themeTint="80" w:sz="4" w:space="0"/>
-          <w:bottom w:val="none"/>
-          <w:right w:val="none"/>
+          <w:bottom w:val="none" w:color="000000" w:sz="4" w:space="0"/>
+          <w:right w:val="none" w:color="000000" w:sz="4" w:space="0"/>
         </w:tcBorders>
       </w:tcPr>
     </w:tblStylePr>
@@ -11951,9 +11947,9 @@
         <w:shd w:val="clear" w:color="ffffff" w:themeColor="light1" w:fill="ffffff" w:themeFill="light1"/>
         <w:tcBorders>
           <w:top w:val="single" w:color="000000" w:themeColor="text1" w:themeTint="80" w:sz="4" w:space="0"/>
-          <w:left w:val="none"/>
-          <w:bottom w:val="none"/>
-          <w:right w:val="none"/>
+          <w:left w:val="none" w:color="000000" w:sz="4" w:space="0"/>
+          <w:bottom w:val="none" w:color="000000" w:sz="4" w:space="0"/>
+          <w:right w:val="none" w:color="000000" w:sz="4" w:space="0"/>
         </w:tcBorders>
       </w:tcPr>
     </w:tblStylePr>
@@ -12023,9 +12019,9 @@
       </w:tcPr>
     </w:tblStylePr>
   </w:style>
-  <w:style w:type="table" w:styleId="61">
+  <w:style w:type="table" w:styleId="757">
     <w:name w:val="Grid Table 7 Colorful - Accent 1"/>
-    <w:basedOn w:val="661"/>
+    <w:basedOn w:val="892"/>
     <w:uiPriority w:val="99"/>
     <w:pPr>
       <w:pBdr/>
@@ -12127,11 +12123,11 @@
         <w:tblBorders/>
       </w:tblPr>
       <w:tcPr>
-        <w:shd w:color="ffffff"/>
+        <w:shd w:val="clear" w:color="ffffff"/>
         <w:tcBorders>
-          <w:top w:val="none"/>
-          <w:left w:val="none"/>
-          <w:bottom w:val="none"/>
+          <w:top w:val="none" w:color="000000" w:sz="4" w:space="0"/>
+          <w:left w:val="none" w:color="000000" w:sz="4" w:space="0"/>
+          <w:bottom w:val="none" w:color="000000" w:sz="4" w:space="0"/>
           <w:right w:val="single" w:color="000000" w:themeColor="accent1" w:themeTint="80" w:sz="4" w:space="0"/>
         </w:tcBorders>
       </w:tcPr>
@@ -12154,10 +12150,10 @@
       <w:tcPr>
         <w:shd w:val="clear" w:color="ffffff" w:themeColor="light1" w:fill="ffffff" w:themeFill="light1"/>
         <w:tcBorders>
-          <w:top w:val="none"/>
-          <w:left w:val="none"/>
+          <w:top w:val="none" w:color="000000" w:sz="4" w:space="0"/>
+          <w:left w:val="none" w:color="000000" w:sz="4" w:space="0"/>
           <w:bottom w:val="single" w:color="000000" w:themeColor="accent1" w:themeTint="80" w:sz="4" w:space="0"/>
-          <w:right w:val="none"/>
+          <w:right w:val="none" w:color="000000" w:sz="4" w:space="0"/>
         </w:tcBorders>
       </w:tcPr>
     </w:tblStylePr>
@@ -12177,12 +12173,12 @@
         <w:tblBorders/>
       </w:tblPr>
       <w:tcPr>
-        <w:shd w:color="ffffff"/>
+        <w:shd w:val="clear" w:color="ffffff"/>
         <w:tcBorders>
-          <w:top w:val="none"/>
+          <w:top w:val="none" w:color="000000" w:sz="4" w:space="0"/>
           <w:left w:val="single" w:color="000000" w:themeColor="accent1" w:themeTint="80" w:sz="4" w:space="0"/>
-          <w:bottom w:val="none"/>
-          <w:right w:val="none"/>
+          <w:bottom w:val="none" w:color="000000" w:sz="4" w:space="0"/>
+          <w:right w:val="none" w:color="000000" w:sz="4" w:space="0"/>
         </w:tcBorders>
       </w:tcPr>
     </w:tblStylePr>
@@ -12205,9 +12201,9 @@
         <w:shd w:val="clear" w:color="ffffff" w:themeColor="light1" w:fill="ffffff" w:themeFill="light1"/>
         <w:tcBorders>
           <w:top w:val="single" w:color="000000" w:themeColor="accent1" w:themeTint="80" w:sz="4" w:space="0"/>
-          <w:left w:val="none"/>
-          <w:bottom w:val="none"/>
-          <w:right w:val="none"/>
+          <w:left w:val="none" w:color="000000" w:sz="4" w:space="0"/>
+          <w:bottom w:val="none" w:color="000000" w:sz="4" w:space="0"/>
+          <w:right w:val="none" w:color="000000" w:sz="4" w:space="0"/>
         </w:tcBorders>
       </w:tcPr>
     </w:tblStylePr>
@@ -12277,9 +12273,9 @@
       </w:tcPr>
     </w:tblStylePr>
   </w:style>
-  <w:style w:type="table" w:styleId="62">
+  <w:style w:type="table" w:styleId="758">
     <w:name w:val="Grid Table 7 Colorful - Accent 2"/>
-    <w:basedOn w:val="661"/>
+    <w:basedOn w:val="892"/>
     <w:uiPriority w:val="99"/>
     <w:pPr>
       <w:pBdr/>
@@ -12381,11 +12377,11 @@
         <w:tblBorders/>
       </w:tblPr>
       <w:tcPr>
-        <w:shd w:color="ffffff"/>
+        <w:shd w:val="clear" w:color="ffffff"/>
         <w:tcBorders>
-          <w:top w:val="none"/>
-          <w:left w:val="none"/>
-          <w:bottom w:val="none"/>
+          <w:top w:val="none" w:color="000000" w:sz="4" w:space="0"/>
+          <w:left w:val="none" w:color="000000" w:sz="4" w:space="0"/>
+          <w:bottom w:val="none" w:color="000000" w:sz="4" w:space="0"/>
           <w:right w:val="single" w:color="000000" w:themeColor="accent2" w:themeTint="97" w:sz="4" w:space="0"/>
         </w:tcBorders>
       </w:tcPr>
@@ -12408,10 +12404,10 @@
       <w:tcPr>
         <w:shd w:val="clear" w:color="ffffff" w:themeColor="light1" w:fill="ffffff" w:themeFill="light1"/>
         <w:tcBorders>
-          <w:top w:val="none"/>
-          <w:left w:val="none"/>
+          <w:top w:val="none" w:color="000000" w:sz="4" w:space="0"/>
+          <w:left w:val="none" w:color="000000" w:sz="4" w:space="0"/>
           <w:bottom w:val="single" w:color="000000" w:themeColor="accent2" w:themeTint="97" w:sz="4" w:space="0"/>
-          <w:right w:val="none"/>
+          <w:right w:val="none" w:color="000000" w:sz="4" w:space="0"/>
         </w:tcBorders>
       </w:tcPr>
     </w:tblStylePr>
@@ -12431,12 +12427,12 @@
         <w:tblBorders/>
       </w:tblPr>
       <w:tcPr>
-        <w:shd w:color="ffffff"/>
+        <w:shd w:val="clear" w:color="ffffff"/>
         <w:tcBorders>
-          <w:top w:val="none"/>
+          <w:top w:val="none" w:color="000000" w:sz="4" w:space="0"/>
           <w:left w:val="single" w:color="000000" w:themeColor="accent2" w:themeTint="97" w:sz="4" w:space="0"/>
-          <w:bottom w:val="none"/>
-          <w:right w:val="none"/>
+          <w:bottom w:val="none" w:color="000000" w:sz="4" w:space="0"/>
+          <w:right w:val="none" w:color="000000" w:sz="4" w:space="0"/>
         </w:tcBorders>
       </w:tcPr>
     </w:tblStylePr>
@@ -12459,9 +12455,9 @@
         <w:shd w:val="clear" w:color="ffffff" w:themeColor="light1" w:fill="ffffff" w:themeFill="light1"/>
         <w:tcBorders>
           <w:top w:val="single" w:color="000000" w:themeColor="accent2" w:themeTint="97" w:sz="4" w:space="0"/>
-          <w:left w:val="none"/>
-          <w:bottom w:val="none"/>
-          <w:right w:val="none"/>
+          <w:left w:val="none" w:color="000000" w:sz="4" w:space="0"/>
+          <w:bottom w:val="none" w:color="000000" w:sz="4" w:space="0"/>
+          <w:right w:val="none" w:color="000000" w:sz="4" w:space="0"/>
         </w:tcBorders>
       </w:tcPr>
     </w:tblStylePr>
@@ -12531,9 +12527,9 @@
       </w:tcPr>
     </w:tblStylePr>
   </w:style>
-  <w:style w:type="table" w:styleId="63">
+  <w:style w:type="table" w:styleId="759">
     <w:name w:val="Grid Table 7 Colorful - Accent 3"/>
-    <w:basedOn w:val="661"/>
+    <w:basedOn w:val="892"/>
     <w:uiPriority w:val="99"/>
     <w:pPr>
       <w:pBdr/>
@@ -12635,11 +12631,11 @@
         <w:tblBorders/>
       </w:tblPr>
       <w:tcPr>
-        <w:shd w:color="ffffff"/>
+        <w:shd w:val="clear" w:color="ffffff"/>
         <w:tcBorders>
-          <w:top w:val="none"/>
-          <w:left w:val="none"/>
-          <w:bottom w:val="none"/>
+          <w:top w:val="none" w:color="000000" w:sz="4" w:space="0"/>
+          <w:left w:val="none" w:color="000000" w:sz="4" w:space="0"/>
+          <w:bottom w:val="none" w:color="000000" w:sz="4" w:space="0"/>
           <w:right w:val="single" w:color="000000" w:themeColor="accent3" w:themeTint="FE" w:sz="4" w:space="0"/>
         </w:tcBorders>
       </w:tcPr>
@@ -12662,10 +12658,10 @@
       <w:tcPr>
         <w:shd w:val="clear" w:color="ffffff" w:themeColor="light1" w:fill="ffffff" w:themeFill="light1"/>
         <w:tcBorders>
-          <w:top w:val="none"/>
-          <w:left w:val="none"/>
+          <w:top w:val="none" w:color="000000" w:sz="4" w:space="0"/>
+          <w:left w:val="none" w:color="000000" w:sz="4" w:space="0"/>
           <w:bottom w:val="single" w:color="000000" w:themeColor="accent3" w:themeTint="FE" w:sz="4" w:space="0"/>
-          <w:right w:val="none"/>
+          <w:right w:val="none" w:color="000000" w:sz="4" w:space="0"/>
         </w:tcBorders>
       </w:tcPr>
     </w:tblStylePr>
@@ -12685,12 +12681,12 @@
         <w:tblBorders/>
       </w:tblPr>
       <w:tcPr>
-        <w:shd w:color="ffffff"/>
+        <w:shd w:val="clear" w:color="ffffff"/>
         <w:tcBorders>
-          <w:top w:val="none"/>
+          <w:top w:val="none" w:color="000000" w:sz="4" w:space="0"/>
           <w:left w:val="single" w:color="000000" w:themeColor="accent3" w:themeTint="FE" w:sz="4" w:space="0"/>
-          <w:bottom w:val="none"/>
-          <w:right w:val="none"/>
+          <w:bottom w:val="none" w:color="000000" w:sz="4" w:space="0"/>
+          <w:right w:val="none" w:color="000000" w:sz="4" w:space="0"/>
         </w:tcBorders>
       </w:tcPr>
     </w:tblStylePr>
@@ -12713,9 +12709,9 @@
         <w:shd w:val="clear" w:color="ffffff" w:themeColor="light1" w:fill="ffffff" w:themeFill="light1"/>
         <w:tcBorders>
           <w:top w:val="single" w:color="000000" w:themeColor="accent3" w:themeTint="FE" w:sz="4" w:space="0"/>
-          <w:left w:val="none"/>
-          <w:bottom w:val="none"/>
-          <w:right w:val="none"/>
+          <w:left w:val="none" w:color="000000" w:sz="4" w:space="0"/>
+          <w:bottom w:val="none" w:color="000000" w:sz="4" w:space="0"/>
+          <w:right w:val="none" w:color="000000" w:sz="4" w:space="0"/>
         </w:tcBorders>
       </w:tcPr>
     </w:tblStylePr>
@@ -12785,9 +12781,9 @@
       </w:tcPr>
     </w:tblStylePr>
   </w:style>
-  <w:style w:type="table" w:styleId="64">
+  <w:style w:type="table" w:styleId="760">
     <w:name w:val="Grid Table 7 Colorful - Accent 4"/>
-    <w:basedOn w:val="661"/>
+    <w:basedOn w:val="892"/>
     <w:uiPriority w:val="99"/>
     <w:pPr>
       <w:pBdr/>
@@ -12889,11 +12885,11 @@
         <w:tblBorders/>
       </w:tblPr>
       <w:tcPr>
-        <w:shd w:color="ffffff"/>
+        <w:shd w:val="clear" w:color="ffffff"/>
         <w:tcBorders>
-          <w:top w:val="none"/>
-          <w:left w:val="none"/>
-          <w:bottom w:val="none"/>
+          <w:top w:val="none" w:color="000000" w:sz="4" w:space="0"/>
+          <w:left w:val="none" w:color="000000" w:sz="4" w:space="0"/>
+          <w:bottom w:val="none" w:color="000000" w:sz="4" w:space="0"/>
           <w:right w:val="single" w:color="000000" w:themeColor="accent4" w:themeTint="9A" w:sz="4" w:space="0"/>
         </w:tcBorders>
       </w:tcPr>
@@ -12916,10 +12912,10 @@
       <w:tcPr>
         <w:shd w:val="clear" w:color="ffffff" w:themeColor="light1" w:fill="ffffff" w:themeFill="light1"/>
         <w:tcBorders>
-          <w:top w:val="none"/>
-          <w:left w:val="none"/>
+          <w:top w:val="none" w:color="000000" w:sz="4" w:space="0"/>
+          <w:left w:val="none" w:color="000000" w:sz="4" w:space="0"/>
           <w:bottom w:val="single" w:color="000000" w:themeColor="accent4" w:themeTint="9A" w:sz="4" w:space="0"/>
-          <w:right w:val="none"/>
+          <w:right w:val="none" w:color="000000" w:sz="4" w:space="0"/>
         </w:tcBorders>
       </w:tcPr>
     </w:tblStylePr>
@@ -12939,12 +12935,12 @@
         <w:tblBorders/>
       </w:tblPr>
       <w:tcPr>
-        <w:shd w:color="ffffff"/>
+        <w:shd w:val="clear" w:color="ffffff"/>
         <w:tcBorders>
-          <w:top w:val="none"/>
+          <w:top w:val="none" w:color="000000" w:sz="4" w:space="0"/>
           <w:left w:val="single" w:color="000000" w:themeColor="accent4" w:themeTint="9A" w:sz="4" w:space="0"/>
-          <w:bottom w:val="none"/>
-          <w:right w:val="none"/>
+          <w:bottom w:val="none" w:color="000000" w:sz="4" w:space="0"/>
+          <w:right w:val="none" w:color="000000" w:sz="4" w:space="0"/>
         </w:tcBorders>
       </w:tcPr>
     </w:tblStylePr>
@@ -12967,9 +12963,9 @@
         <w:shd w:val="clear" w:color="ffffff" w:themeColor="light1" w:fill="ffffff" w:themeFill="light1"/>
         <w:tcBorders>
           <w:top w:val="single" w:color="000000" w:themeColor="accent4" w:themeTint="9A" w:sz="4" w:space="0"/>
-          <w:left w:val="none"/>
-          <w:bottom w:val="none"/>
-          <w:right w:val="none"/>
+          <w:left w:val="none" w:color="000000" w:sz="4" w:space="0"/>
+          <w:bottom w:val="none" w:color="000000" w:sz="4" w:space="0"/>
+          <w:right w:val="none" w:color="000000" w:sz="4" w:space="0"/>
         </w:tcBorders>
       </w:tcPr>
     </w:tblStylePr>
@@ -13039,9 +13035,9 @@
       </w:tcPr>
     </w:tblStylePr>
   </w:style>
-  <w:style w:type="table" w:styleId="65">
+  <w:style w:type="table" w:styleId="761">
     <w:name w:val="Grid Table 7 Colorful - Accent 5"/>
-    <w:basedOn w:val="661"/>
+    <w:basedOn w:val="892"/>
     <w:uiPriority w:val="99"/>
     <w:pPr>
       <w:pBdr/>
@@ -13143,11 +13139,11 @@
         <w:tblBorders/>
       </w:tblPr>
       <w:tcPr>
-        <w:shd w:color="ffffff"/>
+        <w:shd w:val="clear" w:color="ffffff"/>
         <w:tcBorders>
-          <w:top w:val="none"/>
-          <w:left w:val="none"/>
-          <w:bottom w:val="none"/>
+          <w:top w:val="none" w:color="000000" w:sz="4" w:space="0"/>
+          <w:left w:val="none" w:color="000000" w:sz="4" w:space="0"/>
+          <w:bottom w:val="none" w:color="000000" w:sz="4" w:space="0"/>
           <w:right w:val="single" w:color="000000" w:themeColor="accent5" w:themeTint="90" w:sz="4" w:space="0"/>
         </w:tcBorders>
       </w:tcPr>
@@ -13170,10 +13166,10 @@
       <w:tcPr>
         <w:shd w:val="clear" w:color="ffffff" w:themeColor="light1" w:fill="ffffff" w:themeFill="light1"/>
         <w:tcBorders>
-          <w:top w:val="none"/>
-          <w:left w:val="none"/>
+          <w:top w:val="none" w:color="000000" w:sz="4" w:space="0"/>
+          <w:left w:val="none" w:color="000000" w:sz="4" w:space="0"/>
           <w:bottom w:val="single" w:color="000000" w:themeColor="accent5" w:themeTint="90" w:sz="4" w:space="0"/>
-          <w:right w:val="none"/>
+          <w:right w:val="none" w:color="000000" w:sz="4" w:space="0"/>
         </w:tcBorders>
       </w:tcPr>
     </w:tblStylePr>
@@ -13193,12 +13189,12 @@
         <w:tblBorders/>
       </w:tblPr>
       <w:tcPr>
-        <w:shd w:color="ffffff"/>
+        <w:shd w:val="clear" w:color="ffffff"/>
         <w:tcBorders>
-          <w:top w:val="none"/>
+          <w:top w:val="none" w:color="000000" w:sz="4" w:space="0"/>
           <w:left w:val="single" w:color="000000" w:themeColor="accent5" w:themeTint="90" w:sz="4" w:space="0"/>
-          <w:bottom w:val="none"/>
-          <w:right w:val="none"/>
+          <w:bottom w:val="none" w:color="000000" w:sz="4" w:space="0"/>
+          <w:right w:val="none" w:color="000000" w:sz="4" w:space="0"/>
         </w:tcBorders>
       </w:tcPr>
     </w:tblStylePr>
@@ -13221,9 +13217,9 @@
         <w:shd w:val="clear" w:color="ffffff" w:themeColor="light1" w:fill="ffffff" w:themeFill="light1"/>
         <w:tcBorders>
           <w:top w:val="single" w:color="000000" w:themeColor="accent5" w:themeTint="90" w:sz="4" w:space="0"/>
-          <w:left w:val="none"/>
-          <w:bottom w:val="none"/>
-          <w:right w:val="none"/>
+          <w:left w:val="none" w:color="000000" w:sz="4" w:space="0"/>
+          <w:bottom w:val="none" w:color="000000" w:sz="4" w:space="0"/>
+          <w:right w:val="none" w:color="000000" w:sz="4" w:space="0"/>
         </w:tcBorders>
       </w:tcPr>
     </w:tblStylePr>
@@ -13293,9 +13289,9 @@
       </w:tcPr>
     </w:tblStylePr>
   </w:style>
-  <w:style w:type="table" w:styleId="66">
+  <w:style w:type="table" w:styleId="762">
     <w:name w:val="Grid Table 7 Colorful - Accent 6"/>
-    <w:basedOn w:val="661"/>
+    <w:basedOn w:val="892"/>
     <w:uiPriority w:val="99"/>
     <w:pPr>
       <w:pBdr/>
@@ -13397,11 +13393,11 @@
         <w:tblBorders/>
       </w:tblPr>
       <w:tcPr>
-        <w:shd w:color="ffffff"/>
+        <w:shd w:val="clear" w:color="ffffff"/>
         <w:tcBorders>
-          <w:top w:val="none"/>
-          <w:left w:val="none"/>
-          <w:bottom w:val="none"/>
+          <w:top w:val="none" w:color="000000" w:sz="4" w:space="0"/>
+          <w:left w:val="none" w:color="000000" w:sz="4" w:space="0"/>
+          <w:bottom w:val="none" w:color="000000" w:sz="4" w:space="0"/>
           <w:right w:val="single" w:color="000000" w:themeColor="accent6" w:themeTint="90" w:sz="4" w:space="0"/>
         </w:tcBorders>
       </w:tcPr>
@@ -13424,10 +13420,10 @@
       <w:tcPr>
         <w:shd w:val="clear" w:color="ffffff" w:themeColor="light1" w:fill="ffffff" w:themeFill="light1"/>
         <w:tcBorders>
-          <w:top w:val="none"/>
-          <w:left w:val="none"/>
+          <w:top w:val="none" w:color="000000" w:sz="4" w:space="0"/>
+          <w:left w:val="none" w:color="000000" w:sz="4" w:space="0"/>
           <w:bottom w:val="single" w:color="000000" w:themeColor="accent6" w:themeTint="90" w:sz="4" w:space="0"/>
-          <w:right w:val="none"/>
+          <w:right w:val="none" w:color="000000" w:sz="4" w:space="0"/>
         </w:tcBorders>
       </w:tcPr>
     </w:tblStylePr>
@@ -13447,12 +13443,12 @@
         <w:tblBorders/>
       </w:tblPr>
       <w:tcPr>
-        <w:shd w:color="ffffff"/>
+        <w:shd w:val="clear" w:color="ffffff"/>
         <w:tcBorders>
-          <w:top w:val="none"/>
+          <w:top w:val="none" w:color="000000" w:sz="4" w:space="0"/>
           <w:left w:val="single" w:color="000000" w:themeColor="accent6" w:themeTint="90" w:sz="4" w:space="0"/>
-          <w:bottom w:val="none"/>
-          <w:right w:val="none"/>
+          <w:bottom w:val="none" w:color="000000" w:sz="4" w:space="0"/>
+          <w:right w:val="none" w:color="000000" w:sz="4" w:space="0"/>
         </w:tcBorders>
       </w:tcPr>
     </w:tblStylePr>
@@ -13475,9 +13471,9 @@
         <w:shd w:val="clear" w:color="ffffff" w:themeColor="light1" w:fill="ffffff" w:themeFill="light1"/>
         <w:tcBorders>
           <w:top w:val="single" w:color="000000" w:themeColor="accent6" w:themeTint="90" w:sz="4" w:space="0"/>
-          <w:left w:val="none"/>
-          <w:bottom w:val="none"/>
-          <w:right w:val="none"/>
+          <w:left w:val="none" w:color="000000" w:sz="4" w:space="0"/>
+          <w:bottom w:val="none" w:color="000000" w:sz="4" w:space="0"/>
+          <w:right w:val="none" w:color="000000" w:sz="4" w:space="0"/>
         </w:tcBorders>
       </w:tcPr>
     </w:tblStylePr>
@@ -13547,9 +13543,9 @@
       </w:tcPr>
     </w:tblStylePr>
   </w:style>
-  <w:style w:type="table" w:styleId="67">
+  <w:style w:type="table" w:styleId="763">
     <w:name w:val="List Table 1 Light"/>
-    <w:basedOn w:val="661"/>
+    <w:basedOn w:val="892"/>
     <w:uiPriority w:val="99"/>
     <w:pPr>
       <w:pBdr/>
@@ -13763,9 +13759,9 @@
       </w:tcPr>
     </w:tblStylePr>
   </w:style>
-  <w:style w:type="table" w:styleId="68">
+  <w:style w:type="table" w:styleId="764">
     <w:name w:val="List Table 1 Light - Accent 1"/>
-    <w:basedOn w:val="661"/>
+    <w:basedOn w:val="892"/>
     <w:uiPriority w:val="99"/>
     <w:pPr>
       <w:pBdr/>
@@ -13979,9 +13975,9 @@
       </w:tcPr>
     </w:tblStylePr>
   </w:style>
-  <w:style w:type="table" w:styleId="69">
+  <w:style w:type="table" w:styleId="765">
     <w:name w:val="List Table 1 Light - Accent 2"/>
-    <w:basedOn w:val="661"/>
+    <w:basedOn w:val="892"/>
     <w:uiPriority w:val="99"/>
     <w:pPr>
       <w:pBdr/>
@@ -14195,9 +14191,9 @@
       </w:tcPr>
     </w:tblStylePr>
   </w:style>
-  <w:style w:type="table" w:styleId="70">
+  <w:style w:type="table" w:styleId="766">
     <w:name w:val="List Table 1 Light - Accent 3"/>
-    <w:basedOn w:val="661"/>
+    <w:basedOn w:val="892"/>
     <w:uiPriority w:val="99"/>
     <w:pPr>
       <w:pBdr/>
@@ -14411,9 +14407,9 @@
       </w:tcPr>
     </w:tblStylePr>
   </w:style>
-  <w:style w:type="table" w:styleId="71">
+  <w:style w:type="table" w:styleId="767">
     <w:name w:val="List Table 1 Light - Accent 4"/>
-    <w:basedOn w:val="661"/>
+    <w:basedOn w:val="892"/>
     <w:uiPriority w:val="99"/>
     <w:pPr>
       <w:pBdr/>
@@ -14627,9 +14623,9 @@
       </w:tcPr>
     </w:tblStylePr>
   </w:style>
-  <w:style w:type="table" w:styleId="72">
+  <w:style w:type="table" w:styleId="768">
     <w:name w:val="List Table 1 Light - Accent 5"/>
-    <w:basedOn w:val="661"/>
+    <w:basedOn w:val="892"/>
     <w:uiPriority w:val="99"/>
     <w:pPr>
       <w:pBdr/>
@@ -14843,9 +14839,9 @@
       </w:tcPr>
     </w:tblStylePr>
   </w:style>
-  <w:style w:type="table" w:styleId="73">
+  <w:style w:type="table" w:styleId="769">
     <w:name w:val="List Table 1 Light - Accent 6"/>
-    <w:basedOn w:val="661"/>
+    <w:basedOn w:val="892"/>
     <w:uiPriority w:val="99"/>
     <w:pPr>
       <w:pBdr/>
@@ -15059,9 +15055,9 @@
       </w:tcPr>
     </w:tblStylePr>
   </w:style>
-  <w:style w:type="table" w:styleId="74">
+  <w:style w:type="table" w:styleId="770">
     <w:name w:val="List Table 2"/>
-    <w:basedOn w:val="661"/>
+    <w:basedOn w:val="892"/>
     <w:uiPriority w:val="99"/>
     <w:pPr>
       <w:pBdr/>
@@ -15297,9 +15293,9 @@
       </w:tcPr>
     </w:tblStylePr>
   </w:style>
-  <w:style w:type="table" w:styleId="75">
+  <w:style w:type="table" w:styleId="771">
     <w:name w:val="List Table 2 - Accent 1"/>
-    <w:basedOn w:val="661"/>
+    <w:basedOn w:val="892"/>
     <w:uiPriority w:val="99"/>
     <w:pPr>
       <w:pBdr/>
@@ -15535,9 +15531,9 @@
       </w:tcPr>
     </w:tblStylePr>
   </w:style>
-  <w:style w:type="table" w:styleId="76">
+  <w:style w:type="table" w:styleId="772">
     <w:name w:val="List Table 2 - Accent 2"/>
-    <w:basedOn w:val="661"/>
+    <w:basedOn w:val="892"/>
     <w:uiPriority w:val="99"/>
     <w:pPr>
       <w:pBdr/>
@@ -15773,9 +15769,9 @@
       </w:tcPr>
     </w:tblStylePr>
   </w:style>
-  <w:style w:type="table" w:styleId="77">
+  <w:style w:type="table" w:styleId="773">
     <w:name w:val="List Table 2 - Accent 3"/>
-    <w:basedOn w:val="661"/>
+    <w:basedOn w:val="892"/>
     <w:uiPriority w:val="99"/>
     <w:pPr>
       <w:pBdr/>
@@ -16011,9 +16007,9 @@
       </w:tcPr>
     </w:tblStylePr>
   </w:style>
-  <w:style w:type="table" w:styleId="78">
+  <w:style w:type="table" w:styleId="774">
     <w:name w:val="List Table 2 - Accent 4"/>
-    <w:basedOn w:val="661"/>
+    <w:basedOn w:val="892"/>
     <w:uiPriority w:val="99"/>
     <w:pPr>
       <w:pBdr/>
@@ -16249,9 +16245,9 @@
       </w:tcPr>
     </w:tblStylePr>
   </w:style>
-  <w:style w:type="table" w:styleId="79">
+  <w:style w:type="table" w:styleId="775">
     <w:name w:val="List Table 2 - Accent 5"/>
-    <w:basedOn w:val="661"/>
+    <w:basedOn w:val="892"/>
     <w:uiPriority w:val="99"/>
     <w:pPr>
       <w:pBdr/>
@@ -16487,9 +16483,9 @@
       </w:tcPr>
     </w:tblStylePr>
   </w:style>
-  <w:style w:type="table" w:styleId="80">
+  <w:style w:type="table" w:styleId="776">
     <w:name w:val="List Table 2 - Accent 6"/>
-    <w:basedOn w:val="661"/>
+    <w:basedOn w:val="892"/>
     <w:uiPriority w:val="99"/>
     <w:pPr>
       <w:pBdr/>
@@ -16725,9 +16721,9 @@
       </w:tcPr>
     </w:tblStylePr>
   </w:style>
-  <w:style w:type="table" w:styleId="81">
+  <w:style w:type="table" w:styleId="777">
     <w:name w:val="List Table 3"/>
-    <w:basedOn w:val="661"/>
+    <w:basedOn w:val="892"/>
     <w:uiPriority w:val="99"/>
     <w:pPr>
       <w:pBdr/>
@@ -16953,9 +16949,9 @@
       </w:tcPr>
     </w:tblStylePr>
   </w:style>
-  <w:style w:type="table" w:styleId="82">
+  <w:style w:type="table" w:styleId="778">
     <w:name w:val="List Table 3 - Accent 1"/>
-    <w:basedOn w:val="661"/>
+    <w:basedOn w:val="892"/>
     <w:uiPriority w:val="99"/>
     <w:pPr>
       <w:pBdr/>
@@ -17181,9 +17177,9 @@
       </w:tcPr>
     </w:tblStylePr>
   </w:style>
-  <w:style w:type="table" w:styleId="83">
+  <w:style w:type="table" w:styleId="779">
     <w:name w:val="List Table 3 - Accent 2"/>
-    <w:basedOn w:val="661"/>
+    <w:basedOn w:val="892"/>
     <w:uiPriority w:val="99"/>
     <w:pPr>
       <w:pBdr/>
@@ -17409,9 +17405,9 @@
       </w:tcPr>
     </w:tblStylePr>
   </w:style>
-  <w:style w:type="table" w:styleId="84">
+  <w:style w:type="table" w:styleId="780">
     <w:name w:val="List Table 3 - Accent 3"/>
-    <w:basedOn w:val="661"/>
+    <w:basedOn w:val="892"/>
     <w:uiPriority w:val="99"/>
     <w:pPr>
       <w:pBdr/>
@@ -17637,9 +17633,9 @@
       </w:tcPr>
     </w:tblStylePr>
   </w:style>
-  <w:style w:type="table" w:styleId="85">
+  <w:style w:type="table" w:styleId="781">
     <w:name w:val="List Table 3 - Accent 4"/>
-    <w:basedOn w:val="661"/>
+    <w:basedOn w:val="892"/>
     <w:uiPriority w:val="99"/>
     <w:pPr>
       <w:pBdr/>
@@ -17865,9 +17861,9 @@
       </w:tcPr>
     </w:tblStylePr>
   </w:style>
-  <w:style w:type="table" w:styleId="86">
+  <w:style w:type="table" w:styleId="782">
     <w:name w:val="List Table 3 - Accent 5"/>
-    <w:basedOn w:val="661"/>
+    <w:basedOn w:val="892"/>
     <w:uiPriority w:val="99"/>
     <w:pPr>
       <w:pBdr/>
@@ -18093,9 +18089,9 @@
       </w:tcPr>
     </w:tblStylePr>
   </w:style>
-  <w:style w:type="table" w:styleId="87">
+  <w:style w:type="table" w:styleId="783">
     <w:name w:val="List Table 3 - Accent 6"/>
-    <w:basedOn w:val="661"/>
+    <w:basedOn w:val="892"/>
     <w:uiPriority w:val="99"/>
     <w:pPr>
       <w:pBdr/>
@@ -18321,9 +18317,9 @@
       </w:tcPr>
     </w:tblStylePr>
   </w:style>
-  <w:style w:type="table" w:styleId="88">
+  <w:style w:type="table" w:styleId="784">
     <w:name w:val="List Table 4"/>
-    <w:basedOn w:val="661"/>
+    <w:basedOn w:val="892"/>
     <w:uiPriority w:val="99"/>
     <w:pPr>
       <w:pBdr/>
@@ -18546,9 +18542,9 @@
       </w:tcPr>
     </w:tblStylePr>
   </w:style>
-  <w:style w:type="table" w:styleId="89">
+  <w:style w:type="table" w:styleId="785">
     <w:name w:val="List Table 4 - Accent 1"/>
-    <w:basedOn w:val="661"/>
+    <w:basedOn w:val="892"/>
     <w:uiPriority w:val="99"/>
     <w:pPr>
       <w:pBdr/>
@@ -18771,9 +18767,9 @@
       </w:tcPr>
     </w:tblStylePr>
   </w:style>
-  <w:style w:type="table" w:styleId="90">
+  <w:style w:type="table" w:styleId="786">
     <w:name w:val="List Table 4 - Accent 2"/>
-    <w:basedOn w:val="661"/>
+    <w:basedOn w:val="892"/>
     <w:uiPriority w:val="99"/>
     <w:pPr>
       <w:pBdr/>
@@ -18996,9 +18992,9 @@
       </w:tcPr>
     </w:tblStylePr>
   </w:style>
-  <w:style w:type="table" w:styleId="91">
+  <w:style w:type="table" w:styleId="787">
     <w:name w:val="List Table 4 - Accent 3"/>
-    <w:basedOn w:val="661"/>
+    <w:basedOn w:val="892"/>
     <w:uiPriority w:val="99"/>
     <w:pPr>
       <w:pBdr/>
@@ -19221,9 +19217,9 @@
       </w:tcPr>
     </w:tblStylePr>
   </w:style>
-  <w:style w:type="table" w:styleId="92">
+  <w:style w:type="table" w:styleId="788">
     <w:name w:val="List Table 4 - Accent 4"/>
-    <w:basedOn w:val="661"/>
+    <w:basedOn w:val="892"/>
     <w:uiPriority w:val="99"/>
     <w:pPr>
       <w:pBdr/>
@@ -19446,9 +19442,9 @@
       </w:tcPr>
     </w:tblStylePr>
   </w:style>
-  <w:style w:type="table" w:styleId="93">
+  <w:style w:type="table" w:styleId="789">
     <w:name w:val="List Table 4 - Accent 5"/>
-    <w:basedOn w:val="661"/>
+    <w:basedOn w:val="892"/>
     <w:uiPriority w:val="99"/>
     <w:pPr>
       <w:pBdr/>
@@ -19671,9 +19667,9 @@
       </w:tcPr>
     </w:tblStylePr>
   </w:style>
-  <w:style w:type="table" w:styleId="94">
+  <w:style w:type="table" w:styleId="790">
     <w:name w:val="List Table 4 - Accent 6"/>
-    <w:basedOn w:val="661"/>
+    <w:basedOn w:val="892"/>
     <w:uiPriority w:val="99"/>
     <w:pPr>
       <w:pBdr/>
@@ -19896,9 +19892,9 @@
       </w:tcPr>
     </w:tblStylePr>
   </w:style>
-  <w:style w:type="table" w:styleId="95">
+  <w:style w:type="table" w:styleId="791">
     <w:name w:val="List Table 5 Dark"/>
-    <w:basedOn w:val="661"/>
+    <w:basedOn w:val="892"/>
     <w:uiPriority w:val="99"/>
     <w:pPr>
       <w:pBdr/>
@@ -20138,9 +20134,9 @@
       </w:tcPr>
     </w:tblStylePr>
   </w:style>
-  <w:style w:type="table" w:styleId="96">
+  <w:style w:type="table" w:styleId="792">
     <w:name w:val="List Table 5 Dark - Accent 1"/>
-    <w:basedOn w:val="661"/>
+    <w:basedOn w:val="892"/>
     <w:uiPriority w:val="99"/>
     <w:pPr>
       <w:pBdr/>
@@ -20380,9 +20376,9 @@
       </w:tcPr>
     </w:tblStylePr>
   </w:style>
-  <w:style w:type="table" w:styleId="97">
+  <w:style w:type="table" w:styleId="793">
     <w:name w:val="List Table 5 Dark - Accent 2"/>
-    <w:basedOn w:val="661"/>
+    <w:basedOn w:val="892"/>
     <w:uiPriority w:val="99"/>
     <w:pPr>
       <w:pBdr/>
@@ -20622,9 +20618,9 @@
       </w:tcPr>
     </w:tblStylePr>
   </w:style>
-  <w:style w:type="table" w:styleId="98">
+  <w:style w:type="table" w:styleId="794">
     <w:name w:val="List Table 5 Dark - Accent 3"/>
-    <w:basedOn w:val="661"/>
+    <w:basedOn w:val="892"/>
     <w:uiPriority w:val="99"/>
     <w:pPr>
       <w:pBdr/>
@@ -20864,9 +20860,9 @@
       </w:tcPr>
     </w:tblStylePr>
   </w:style>
-  <w:style w:type="table" w:styleId="99">
+  <w:style w:type="table" w:styleId="795">
     <w:name w:val="List Table 5 Dark - Accent 4"/>
-    <w:basedOn w:val="661"/>
+    <w:basedOn w:val="892"/>
     <w:uiPriority w:val="99"/>
     <w:pPr>
       <w:pBdr/>
@@ -21106,9 +21102,9 @@
       </w:tcPr>
     </w:tblStylePr>
   </w:style>
-  <w:style w:type="table" w:styleId="100">
+  <w:style w:type="table" w:styleId="796">
     <w:name w:val="List Table 5 Dark - Accent 5"/>
-    <w:basedOn w:val="661"/>
+    <w:basedOn w:val="892"/>
     <w:uiPriority w:val="99"/>
     <w:pPr>
       <w:pBdr/>
@@ -21348,9 +21344,9 @@
       </w:tcPr>
     </w:tblStylePr>
   </w:style>
-  <w:style w:type="table" w:styleId="101">
+  <w:style w:type="table" w:styleId="797">
     <w:name w:val="List Table 5 Dark - Accent 6"/>
-    <w:basedOn w:val="661"/>
+    <w:basedOn w:val="892"/>
     <w:uiPriority w:val="99"/>
     <w:pPr>
       <w:pBdr/>
@@ -21590,9 +21586,9 @@
       </w:tcPr>
     </w:tblStylePr>
   </w:style>
-  <w:style w:type="table" w:styleId="102">
+  <w:style w:type="table" w:styleId="798">
     <w:name w:val="List Table 6 Colorful"/>
-    <w:basedOn w:val="661"/>
+    <w:basedOn w:val="892"/>
     <w:uiPriority w:val="99"/>
     <w:pPr>
       <w:pBdr/>
@@ -21813,9 +21809,9 @@
       </w:tcPr>
     </w:tblStylePr>
   </w:style>
-  <w:style w:type="table" w:styleId="103">
+  <w:style w:type="table" w:styleId="799">
     <w:name w:val="List Table 6 Colorful - Accent 1"/>
-    <w:basedOn w:val="661"/>
+    <w:basedOn w:val="892"/>
     <w:uiPriority w:val="99"/>
     <w:pPr>
       <w:pBdr/>
@@ -22036,9 +22032,9 @@
       </w:tcPr>
     </w:tblStylePr>
   </w:style>
-  <w:style w:type="table" w:styleId="104">
+  <w:style w:type="table" w:styleId="800">
     <w:name w:val="List Table 6 Colorful - Accent 2"/>
-    <w:basedOn w:val="661"/>
+    <w:basedOn w:val="892"/>
     <w:uiPriority w:val="99"/>
     <w:pPr>
       <w:pBdr/>
@@ -22259,9 +22255,9 @@
       </w:tcPr>
     </w:tblStylePr>
   </w:style>
-  <w:style w:type="table" w:styleId="105">
+  <w:style w:type="table" w:styleId="801">
     <w:name w:val="List Table 6 Colorful - Accent 3"/>
-    <w:basedOn w:val="661"/>
+    <w:basedOn w:val="892"/>
     <w:uiPriority w:val="99"/>
     <w:pPr>
       <w:pBdr/>
@@ -22482,9 +22478,9 @@
       </w:tcPr>
     </w:tblStylePr>
   </w:style>
-  <w:style w:type="table" w:styleId="106">
+  <w:style w:type="table" w:styleId="802">
     <w:name w:val="List Table 6 Colorful - Accent 4"/>
-    <w:basedOn w:val="661"/>
+    <w:basedOn w:val="892"/>
     <w:uiPriority w:val="99"/>
     <w:pPr>
       <w:pBdr/>
@@ -22705,9 +22701,9 @@
       </w:tcPr>
     </w:tblStylePr>
   </w:style>
-  <w:style w:type="table" w:styleId="107">
+  <w:style w:type="table" w:styleId="803">
     <w:name w:val="List Table 6 Colorful - Accent 5"/>
-    <w:basedOn w:val="661"/>
+    <w:basedOn w:val="892"/>
     <w:uiPriority w:val="99"/>
     <w:pPr>
       <w:pBdr/>
@@ -22928,9 +22924,9 @@
       </w:tcPr>
     </w:tblStylePr>
   </w:style>
-  <w:style w:type="table" w:styleId="108">
+  <w:style w:type="table" w:styleId="804">
     <w:name w:val="List Table 6 Colorful - Accent 6"/>
-    <w:basedOn w:val="661"/>
+    <w:basedOn w:val="892"/>
     <w:uiPriority w:val="99"/>
     <w:pPr>
       <w:pBdr/>
@@ -23151,9 +23147,9 @@
       </w:tcPr>
     </w:tblStylePr>
   </w:style>
-  <w:style w:type="table" w:styleId="109">
+  <w:style w:type="table" w:styleId="805">
     <w:name w:val="List Table 7 Colorful"/>
-    <w:basedOn w:val="661"/>
+    <w:basedOn w:val="892"/>
     <w:uiPriority w:val="99"/>
     <w:pPr>
       <w:pBdr/>
@@ -23252,11 +23248,11 @@
         <w:tblBorders/>
       </w:tblPr>
       <w:tcPr>
-        <w:shd w:color="ffffff"/>
+        <w:shd w:val="clear" w:color="ffffff"/>
         <w:tcBorders>
-          <w:top w:val="none"/>
-          <w:left w:val="none"/>
-          <w:bottom w:val="none"/>
+          <w:top w:val="none" w:color="000000" w:sz="4" w:space="0"/>
+          <w:left w:val="none" w:color="000000" w:sz="4" w:space="0"/>
+          <w:bottom w:val="none" w:color="000000" w:sz="4" w:space="0"/>
           <w:right w:val="single" w:color="000000" w:themeColor="text1" w:themeTint="80" w:sz="4" w:space="0"/>
         </w:tcBorders>
       </w:tcPr>
@@ -23279,10 +23275,10 @@
       <w:tcPr>
         <w:shd w:val="clear" w:color="ffffff" w:themeColor="light1" w:fill="ffffff" w:themeFill="light1"/>
         <w:tcBorders>
-          <w:top w:val="none"/>
-          <w:left w:val="none"/>
+          <w:top w:val="none" w:color="000000" w:sz="4" w:space="0"/>
+          <w:left w:val="none" w:color="000000" w:sz="4" w:space="0"/>
           <w:bottom w:val="single" w:color="000000" w:themeColor="text1" w:themeTint="80" w:sz="4" w:space="0"/>
-          <w:right w:val="none"/>
+          <w:right w:val="none" w:color="000000" w:sz="4" w:space="0"/>
         </w:tcBorders>
       </w:tcPr>
     </w:tblStylePr>
@@ -23302,12 +23298,12 @@
         <w:tblBorders/>
       </w:tblPr>
       <w:tcPr>
-        <w:shd w:color="ffffff"/>
+        <w:shd w:val="clear" w:color="ffffff"/>
         <w:tcBorders>
-          <w:top w:val="none"/>
+          <w:top w:val="none" w:color="000000" w:sz="4" w:space="0"/>
           <w:left w:val="single" w:color="000000" w:themeColor="text1" w:themeTint="80" w:sz="4" w:space="0"/>
-          <w:bottom w:val="none"/>
-          <w:right w:val="none"/>
+          <w:bottom w:val="none" w:color="000000" w:sz="4" w:space="0"/>
+          <w:right w:val="none" w:color="000000" w:sz="4" w:space="0"/>
         </w:tcBorders>
       </w:tcPr>
     </w:tblStylePr>
@@ -23330,9 +23326,9 @@
         <w:shd w:val="clear" w:color="ffffff" w:themeColor="light1" w:fill="ffffff" w:themeFill="light1"/>
         <w:tcBorders>
           <w:top w:val="single" w:color="000000" w:themeColor="text1" w:themeTint="80" w:sz="4" w:space="0"/>
-          <w:left w:val="none"/>
-          <w:bottom w:val="none"/>
-          <w:right w:val="none"/>
+          <w:left w:val="none" w:color="000000" w:sz="4" w:space="0"/>
+          <w:bottom w:val="none" w:color="000000" w:sz="4" w:space="0"/>
+          <w:right w:val="none" w:color="000000" w:sz="4" w:space="0"/>
         </w:tcBorders>
       </w:tcPr>
     </w:tblStylePr>
@@ -23407,9 +23403,9 @@
       </w:tcPr>
     </w:tblStylePr>
   </w:style>
-  <w:style w:type="table" w:styleId="110">
+  <w:style w:type="table" w:styleId="806">
     <w:name w:val="List Table 7 Colorful - Accent 1"/>
-    <w:basedOn w:val="661"/>
+    <w:basedOn w:val="892"/>
     <w:uiPriority w:val="99"/>
     <w:pPr>
       <w:pBdr/>
@@ -23508,11 +23504,11 @@
         <w:tblBorders/>
       </w:tblPr>
       <w:tcPr>
-        <w:shd w:color="ffffff"/>
+        <w:shd w:val="clear" w:color="ffffff"/>
         <w:tcBorders>
-          <w:top w:val="none"/>
-          <w:left w:val="none"/>
-          <w:bottom w:val="none"/>
+          <w:top w:val="none" w:color="000000" w:sz="4" w:space="0"/>
+          <w:left w:val="none" w:color="000000" w:sz="4" w:space="0"/>
+          <w:bottom w:val="none" w:color="000000" w:sz="4" w:space="0"/>
           <w:right w:val="single" w:color="000000" w:themeColor="accent1" w:sz="4" w:space="0"/>
         </w:tcBorders>
       </w:tcPr>
@@ -23535,10 +23531,10 @@
       <w:tcPr>
         <w:shd w:val="clear" w:color="ffffff" w:themeColor="light1" w:fill="ffffff" w:themeFill="light1"/>
         <w:tcBorders>
-          <w:top w:val="none"/>
-          <w:left w:val="none"/>
+          <w:top w:val="none" w:color="000000" w:sz="4" w:space="0"/>
+          <w:left w:val="none" w:color="000000" w:sz="4" w:space="0"/>
           <w:bottom w:val="single" w:color="000000" w:themeColor="accent1" w:sz="4" w:space="0"/>
-          <w:right w:val="none"/>
+          <w:right w:val="none" w:color="000000" w:sz="4" w:space="0"/>
         </w:tcBorders>
       </w:tcPr>
     </w:tblStylePr>
@@ -23558,12 +23554,12 @@
         <w:tblBorders/>
       </w:tblPr>
       <w:tcPr>
-        <w:shd w:color="ffffff"/>
+        <w:shd w:val="clear" w:color="ffffff"/>
         <w:tcBorders>
-          <w:top w:val="none"/>
+          <w:top w:val="none" w:color="000000" w:sz="4" w:space="0"/>
           <w:left w:val="single" w:color="000000" w:themeColor="accent1" w:sz="4" w:space="0"/>
-          <w:bottom w:val="none"/>
-          <w:right w:val="none"/>
+          <w:bottom w:val="none" w:color="000000" w:sz="4" w:space="0"/>
+          <w:right w:val="none" w:color="000000" w:sz="4" w:space="0"/>
         </w:tcBorders>
       </w:tcPr>
     </w:tblStylePr>
@@ -23586,9 +23582,9 @@
         <w:shd w:val="clear" w:color="ffffff" w:themeColor="light1" w:fill="ffffff" w:themeFill="light1"/>
         <w:tcBorders>
           <w:top w:val="single" w:color="000000" w:themeColor="accent1" w:sz="4" w:space="0"/>
-          <w:left w:val="none"/>
-          <w:bottom w:val="none"/>
-          <w:right w:val="none"/>
+          <w:left w:val="none" w:color="000000" w:sz="4" w:space="0"/>
+          <w:bottom w:val="none" w:color="000000" w:sz="4" w:space="0"/>
+          <w:right w:val="none" w:color="000000" w:sz="4" w:space="0"/>
         </w:tcBorders>
       </w:tcPr>
     </w:tblStylePr>
@@ -23663,9 +23659,9 @@
       </w:tcPr>
     </w:tblStylePr>
   </w:style>
-  <w:style w:type="table" w:styleId="111">
+  <w:style w:type="table" w:styleId="807">
     <w:name w:val="List Table 7 Colorful - Accent 2"/>
-    <w:basedOn w:val="661"/>
+    <w:basedOn w:val="892"/>
     <w:uiPriority w:val="99"/>
     <w:pPr>
       <w:pBdr/>
@@ -23764,11 +23760,11 @@
         <w:tblBorders/>
       </w:tblPr>
       <w:tcPr>
-        <w:shd w:color="ffffff"/>
+        <w:shd w:val="clear" w:color="ffffff"/>
         <w:tcBorders>
-          <w:top w:val="none"/>
-          <w:left w:val="none"/>
-          <w:bottom w:val="none"/>
+          <w:top w:val="none" w:color="000000" w:sz="4" w:space="0"/>
+          <w:left w:val="none" w:color="000000" w:sz="4" w:space="0"/>
+          <w:bottom w:val="none" w:color="000000" w:sz="4" w:space="0"/>
           <w:right w:val="single" w:color="000000" w:themeColor="accent2" w:themeTint="97" w:sz="4" w:space="0"/>
         </w:tcBorders>
       </w:tcPr>
@@ -23791,10 +23787,10 @@
       <w:tcPr>
         <w:shd w:val="clear" w:color="ffffff" w:themeColor="light1" w:fill="ffffff" w:themeFill="light1"/>
         <w:tcBorders>
-          <w:top w:val="none"/>
-          <w:left w:val="none"/>
+          <w:top w:val="none" w:color="000000" w:sz="4" w:space="0"/>
+          <w:left w:val="none" w:color="000000" w:sz="4" w:space="0"/>
           <w:bottom w:val="single" w:color="000000" w:themeColor="accent2" w:themeTint="97" w:sz="4" w:space="0"/>
-          <w:right w:val="none"/>
+          <w:right w:val="none" w:color="000000" w:sz="4" w:space="0"/>
         </w:tcBorders>
       </w:tcPr>
     </w:tblStylePr>
@@ -23814,12 +23810,12 @@
         <w:tblBorders/>
       </w:tblPr>
       <w:tcPr>
-        <w:shd w:color="ffffff"/>
+        <w:shd w:val="clear" w:color="ffffff"/>
         <w:tcBorders>
-          <w:top w:val="none"/>
+          <w:top w:val="none" w:color="000000" w:sz="4" w:space="0"/>
           <w:left w:val="single" w:color="000000" w:themeColor="accent2" w:themeTint="97" w:sz="4" w:space="0"/>
-          <w:bottom w:val="none"/>
-          <w:right w:val="none"/>
+          <w:bottom w:val="none" w:color="000000" w:sz="4" w:space="0"/>
+          <w:right w:val="none" w:color="000000" w:sz="4" w:space="0"/>
         </w:tcBorders>
       </w:tcPr>
     </w:tblStylePr>
@@ -23842,9 +23838,9 @@
         <w:shd w:val="clear" w:color="ffffff" w:themeColor="light1" w:fill="ffffff" w:themeFill="light1"/>
         <w:tcBorders>
           <w:top w:val="single" w:color="000000" w:themeColor="accent2" w:themeTint="97" w:sz="4" w:space="0"/>
-          <w:left w:val="none"/>
-          <w:bottom w:val="none"/>
-          <w:right w:val="none"/>
+          <w:left w:val="none" w:color="000000" w:sz="4" w:space="0"/>
+          <w:bottom w:val="none" w:color="000000" w:sz="4" w:space="0"/>
+          <w:right w:val="none" w:color="000000" w:sz="4" w:space="0"/>
         </w:tcBorders>
       </w:tcPr>
     </w:tblStylePr>
@@ -23919,9 +23915,9 @@
       </w:tcPr>
     </w:tblStylePr>
   </w:style>
-  <w:style w:type="table" w:styleId="112">
+  <w:style w:type="table" w:styleId="808">
     <w:name w:val="List Table 7 Colorful - Accent 3"/>
-    <w:basedOn w:val="661"/>
+    <w:basedOn w:val="892"/>
     <w:uiPriority w:val="99"/>
     <w:pPr>
       <w:pBdr/>
@@ -24020,11 +24016,11 @@
         <w:tblBorders/>
       </w:tblPr>
       <w:tcPr>
-        <w:shd w:color="ffffff"/>
+        <w:shd w:val="clear" w:color="ffffff"/>
         <w:tcBorders>
-          <w:top w:val="none"/>
-          <w:left w:val="none"/>
-          <w:bottom w:val="none"/>
+          <w:top w:val="none" w:color="000000" w:sz="4" w:space="0"/>
+          <w:left w:val="none" w:color="000000" w:sz="4" w:space="0"/>
+          <w:bottom w:val="none" w:color="000000" w:sz="4" w:space="0"/>
           <w:right w:val="single" w:color="000000" w:themeColor="accent3" w:themeTint="98" w:sz="4" w:space="0"/>
         </w:tcBorders>
       </w:tcPr>
@@ -24047,10 +24043,10 @@
       <w:tcPr>
         <w:shd w:val="clear" w:color="ffffff" w:themeColor="light1" w:fill="ffffff" w:themeFill="light1"/>
         <w:tcBorders>
-          <w:top w:val="none"/>
-          <w:left w:val="none"/>
+          <w:top w:val="none" w:color="000000" w:sz="4" w:space="0"/>
+          <w:left w:val="none" w:color="000000" w:sz="4" w:space="0"/>
           <w:bottom w:val="single" w:color="000000" w:themeColor="accent3" w:themeTint="98" w:sz="4" w:space="0"/>
-          <w:right w:val="none"/>
+          <w:right w:val="none" w:color="000000" w:sz="4" w:space="0"/>
         </w:tcBorders>
       </w:tcPr>
     </w:tblStylePr>
@@ -24070,12 +24066,12 @@
         <w:tblBorders/>
       </w:tblPr>
       <w:tcPr>
-        <w:shd w:color="ffffff"/>
+        <w:shd w:val="clear" w:color="ffffff"/>
         <w:tcBorders>
-          <w:top w:val="none"/>
+          <w:top w:val="none" w:color="000000" w:sz="4" w:space="0"/>
           <w:left w:val="single" w:color="000000" w:themeColor="accent3" w:themeTint="98" w:sz="4" w:space="0"/>
-          <w:bottom w:val="none"/>
-          <w:right w:val="none"/>
+          <w:bottom w:val="none" w:color="000000" w:sz="4" w:space="0"/>
+          <w:right w:val="none" w:color="000000" w:sz="4" w:space="0"/>
         </w:tcBorders>
       </w:tcPr>
     </w:tblStylePr>
@@ -24098,9 +24094,9 @@
         <w:shd w:val="clear" w:color="ffffff" w:themeColor="light1" w:fill="ffffff" w:themeFill="light1"/>
         <w:tcBorders>
           <w:top w:val="single" w:color="000000" w:themeColor="accent3" w:themeTint="98" w:sz="4" w:space="0"/>
-          <w:left w:val="none"/>
-          <w:bottom w:val="none"/>
-          <w:right w:val="none"/>
+          <w:left w:val="none" w:color="000000" w:sz="4" w:space="0"/>
+          <w:bottom w:val="none" w:color="000000" w:sz="4" w:space="0"/>
+          <w:right w:val="none" w:color="000000" w:sz="4" w:space="0"/>
         </w:tcBorders>
       </w:tcPr>
     </w:tblStylePr>
@@ -24175,9 +24171,9 @@
       </w:tcPr>
     </w:tblStylePr>
   </w:style>
-  <w:style w:type="table" w:styleId="113">
+  <w:style w:type="table" w:styleId="809">
     <w:name w:val="List Table 7 Colorful - Accent 4"/>
-    <w:basedOn w:val="661"/>
+    <w:basedOn w:val="892"/>
     <w:uiPriority w:val="99"/>
     <w:pPr>
       <w:pBdr/>
@@ -24276,11 +24272,11 @@
         <w:tblBorders/>
       </w:tblPr>
       <w:tcPr>
-        <w:shd w:color="ffffff"/>
+        <w:shd w:val="clear" w:color="ffffff"/>
         <w:tcBorders>
-          <w:top w:val="none"/>
-          <w:left w:val="none"/>
-          <w:bottom w:val="none"/>
+          <w:top w:val="none" w:color="000000" w:sz="4" w:space="0"/>
+          <w:left w:val="none" w:color="000000" w:sz="4" w:space="0"/>
+          <w:bottom w:val="none" w:color="000000" w:sz="4" w:space="0"/>
           <w:right w:val="single" w:color="000000" w:themeColor="accent4" w:themeTint="9A" w:sz="4" w:space="0"/>
         </w:tcBorders>
       </w:tcPr>
@@ -24303,10 +24299,10 @@
       <w:tcPr>
         <w:shd w:val="clear" w:color="ffffff" w:themeColor="light1" w:fill="ffffff" w:themeFill="light1"/>
         <w:tcBorders>
-          <w:top w:val="none"/>
-          <w:left w:val="none"/>
+          <w:top w:val="none" w:color="000000" w:sz="4" w:space="0"/>
+          <w:left w:val="none" w:color="000000" w:sz="4" w:space="0"/>
           <w:bottom w:val="single" w:color="000000" w:themeColor="accent4" w:themeTint="9A" w:sz="4" w:space="0"/>
-          <w:right w:val="none"/>
+          <w:right w:val="none" w:color="000000" w:sz="4" w:space="0"/>
         </w:tcBorders>
       </w:tcPr>
     </w:tblStylePr>
@@ -24326,12 +24322,12 @@
         <w:tblBorders/>
       </w:tblPr>
       <w:tcPr>
-        <w:shd w:color="ffffff"/>
+        <w:shd w:val="clear" w:color="ffffff"/>
         <w:tcBorders>
-          <w:top w:val="none"/>
+          <w:top w:val="none" w:color="000000" w:sz="4" w:space="0"/>
           <w:left w:val="single" w:color="000000" w:themeColor="accent4" w:themeTint="9A" w:sz="4" w:space="0"/>
-          <w:bottom w:val="none"/>
-          <w:right w:val="none"/>
+          <w:bottom w:val="none" w:color="000000" w:sz="4" w:space="0"/>
+          <w:right w:val="none" w:color="000000" w:sz="4" w:space="0"/>
         </w:tcBorders>
       </w:tcPr>
     </w:tblStylePr>
@@ -24354,9 +24350,9 @@
         <w:shd w:val="clear" w:color="ffffff" w:themeColor="light1" w:fill="ffffff" w:themeFill="light1"/>
         <w:tcBorders>
           <w:top w:val="single" w:color="000000" w:themeColor="accent4" w:themeTint="9A" w:sz="4" w:space="0"/>
-          <w:left w:val="none"/>
-          <w:bottom w:val="none"/>
-          <w:right w:val="none"/>
+          <w:left w:val="none" w:color="000000" w:sz="4" w:space="0"/>
+          <w:bottom w:val="none" w:color="000000" w:sz="4" w:space="0"/>
+          <w:right w:val="none" w:color="000000" w:sz="4" w:space="0"/>
         </w:tcBorders>
       </w:tcPr>
     </w:tblStylePr>
@@ -24431,9 +24427,9 @@
       </w:tcPr>
     </w:tblStylePr>
   </w:style>
-  <w:style w:type="table" w:styleId="114">
+  <w:style w:type="table" w:styleId="810">
     <w:name w:val="List Table 7 Colorful - Accent 5"/>
-    <w:basedOn w:val="661"/>
+    <w:basedOn w:val="892"/>
     <w:uiPriority w:val="99"/>
     <w:pPr>
       <w:pBdr/>
@@ -24532,11 +24528,11 @@
         <w:tblBorders/>
       </w:tblPr>
       <w:tcPr>
-        <w:shd w:color="ffffff"/>
+        <w:shd w:val="clear" w:color="ffffff"/>
         <w:tcBorders>
-          <w:top w:val="none"/>
-          <w:left w:val="none"/>
-          <w:bottom w:val="none"/>
+          <w:top w:val="none" w:color="000000" w:sz="4" w:space="0"/>
+          <w:left w:val="none" w:color="000000" w:sz="4" w:space="0"/>
+          <w:bottom w:val="none" w:color="000000" w:sz="4" w:space="0"/>
           <w:right w:val="single" w:color="000000" w:themeColor="accent5" w:themeTint="9A" w:sz="4" w:space="0"/>
         </w:tcBorders>
       </w:tcPr>
@@ -24559,10 +24555,10 @@
       <w:tcPr>
         <w:shd w:val="clear" w:color="ffffff" w:themeColor="light1" w:fill="ffffff" w:themeFill="light1"/>
         <w:tcBorders>
-          <w:top w:val="none"/>
-          <w:left w:val="none"/>
+          <w:top w:val="none" w:color="000000" w:sz="4" w:space="0"/>
+          <w:left w:val="none" w:color="000000" w:sz="4" w:space="0"/>
           <w:bottom w:val="single" w:color="000000" w:themeColor="accent5" w:themeTint="9A" w:sz="4" w:space="0"/>
-          <w:right w:val="none"/>
+          <w:right w:val="none" w:color="000000" w:sz="4" w:space="0"/>
         </w:tcBorders>
       </w:tcPr>
     </w:tblStylePr>
@@ -24582,12 +24578,12 @@
         <w:tblBorders/>
       </w:tblPr>
       <w:tcPr>
-        <w:shd w:color="ffffff"/>
+        <w:shd w:val="clear" w:color="ffffff"/>
         <w:tcBorders>
-          <w:top w:val="none"/>
+          <w:top w:val="none" w:color="000000" w:sz="4" w:space="0"/>
           <w:left w:val="single" w:color="000000" w:themeColor="accent5" w:themeTint="9A" w:sz="4" w:space="0"/>
-          <w:bottom w:val="none"/>
-          <w:right w:val="none"/>
+          <w:bottom w:val="none" w:color="000000" w:sz="4" w:space="0"/>
+          <w:right w:val="none" w:color="000000" w:sz="4" w:space="0"/>
         </w:tcBorders>
       </w:tcPr>
     </w:tblStylePr>
@@ -24610,9 +24606,9 @@
         <w:shd w:val="clear" w:color="ffffff" w:themeColor="light1" w:fill="ffffff" w:themeFill="light1"/>
         <w:tcBorders>
           <w:top w:val="single" w:color="000000" w:themeColor="accent5" w:themeTint="9A" w:sz="4" w:space="0"/>
-          <w:left w:val="none"/>
-          <w:bottom w:val="none"/>
-          <w:right w:val="none"/>
+          <w:left w:val="none" w:color="000000" w:sz="4" w:space="0"/>
+          <w:bottom w:val="none" w:color="000000" w:sz="4" w:space="0"/>
+          <w:right w:val="none" w:color="000000" w:sz="4" w:space="0"/>
         </w:tcBorders>
       </w:tcPr>
     </w:tblStylePr>
@@ -24687,9 +24683,9 @@
       </w:tcPr>
     </w:tblStylePr>
   </w:style>
-  <w:style w:type="table" w:styleId="115">
+  <w:style w:type="table" w:styleId="811">
     <w:name w:val="List Table 7 Colorful - Accent 6"/>
-    <w:basedOn w:val="661"/>
+    <w:basedOn w:val="892"/>
     <w:uiPriority w:val="99"/>
     <w:pPr>
       <w:pBdr/>
@@ -24788,11 +24784,11 @@
         <w:tblBorders/>
       </w:tblPr>
       <w:tcPr>
-        <w:shd w:color="ffffff"/>
+        <w:shd w:val="clear" w:color="ffffff"/>
         <w:tcBorders>
-          <w:top w:val="none"/>
-          <w:left w:val="none"/>
-          <w:bottom w:val="none"/>
+          <w:top w:val="none" w:color="000000" w:sz="4" w:space="0"/>
+          <w:left w:val="none" w:color="000000" w:sz="4" w:space="0"/>
+          <w:bottom w:val="none" w:color="000000" w:sz="4" w:space="0"/>
           <w:right w:val="single" w:color="000000" w:themeColor="accent6" w:themeTint="98" w:sz="4" w:space="0"/>
         </w:tcBorders>
       </w:tcPr>
@@ -24815,10 +24811,10 @@
       <w:tcPr>
         <w:shd w:val="clear" w:color="ffffff" w:themeColor="light1" w:fill="ffffff" w:themeFill="light1"/>
         <w:tcBorders>
-          <w:top w:val="none"/>
-          <w:left w:val="none"/>
+          <w:top w:val="none" w:color="000000" w:sz="4" w:space="0"/>
+          <w:left w:val="none" w:color="000000" w:sz="4" w:space="0"/>
           <w:bottom w:val="single" w:color="000000" w:themeColor="accent6" w:themeTint="98" w:sz="4" w:space="0"/>
-          <w:right w:val="none"/>
+          <w:right w:val="none" w:color="000000" w:sz="4" w:space="0"/>
         </w:tcBorders>
       </w:tcPr>
     </w:tblStylePr>
@@ -24838,12 +24834,12 @@
         <w:tblBorders/>
       </w:tblPr>
       <w:tcPr>
-        <w:shd w:color="ffffff"/>
+        <w:shd w:val="clear" w:color="ffffff"/>
         <w:tcBorders>
-          <w:top w:val="none"/>
+          <w:top w:val="none" w:color="000000" w:sz="4" w:space="0"/>
           <w:left w:val="single" w:color="000000" w:themeColor="accent6" w:themeTint="98" w:sz="4" w:space="0"/>
-          <w:bottom w:val="none"/>
-          <w:right w:val="none"/>
+          <w:bottom w:val="none" w:color="000000" w:sz="4" w:space="0"/>
+          <w:right w:val="none" w:color="000000" w:sz="4" w:space="0"/>
         </w:tcBorders>
       </w:tcPr>
     </w:tblStylePr>
@@ -24866,9 +24862,9 @@
         <w:shd w:val="clear" w:color="ffffff" w:themeColor="light1" w:fill="ffffff" w:themeFill="light1"/>
         <w:tcBorders>
           <w:top w:val="single" w:color="000000" w:themeColor="accent6" w:themeTint="98" w:sz="4" w:space="0"/>
-          <w:left w:val="none"/>
-          <w:bottom w:val="none"/>
-          <w:right w:val="none"/>
+          <w:left w:val="none" w:color="000000" w:sz="4" w:space="0"/>
+          <w:bottom w:val="none" w:color="000000" w:sz="4" w:space="0"/>
+          <w:right w:val="none" w:color="000000" w:sz="4" w:space="0"/>
         </w:tcBorders>
       </w:tcPr>
     </w:tblStylePr>
@@ -24943,9 +24939,9 @@
       </w:tcPr>
     </w:tblStylePr>
   </w:style>
-  <w:style w:type="table" w:styleId="116">
+  <w:style w:type="table" w:styleId="812">
     <w:name w:val="Lined - Accent"/>
-    <w:basedOn w:val="661"/>
+    <w:basedOn w:val="892"/>
     <w:uiPriority w:val="99"/>
     <w:pPr>
       <w:pBdr/>
@@ -25180,9 +25176,9 @@
       </w:tcPr>
     </w:tblStylePr>
   </w:style>
-  <w:style w:type="table" w:styleId="117">
+  <w:style w:type="table" w:styleId="813">
     <w:name w:val="Lined - Accent 1"/>
-    <w:basedOn w:val="661"/>
+    <w:basedOn w:val="892"/>
     <w:uiPriority w:val="99"/>
     <w:pPr>
       <w:pBdr/>
@@ -25417,9 +25413,9 @@
       </w:tcPr>
     </w:tblStylePr>
   </w:style>
-  <w:style w:type="table" w:styleId="118">
+  <w:style w:type="table" w:styleId="814">
     <w:name w:val="Lined - Accent 2"/>
-    <w:basedOn w:val="661"/>
+    <w:basedOn w:val="892"/>
     <w:uiPriority w:val="99"/>
     <w:pPr>
       <w:pBdr/>
@@ -25654,9 +25650,9 @@
       </w:tcPr>
     </w:tblStylePr>
   </w:style>
-  <w:style w:type="table" w:styleId="119">
+  <w:style w:type="table" w:styleId="815">
     <w:name w:val="Lined - Accent 3"/>
-    <w:basedOn w:val="661"/>
+    <w:basedOn w:val="892"/>
     <w:uiPriority w:val="99"/>
     <w:pPr>
       <w:pBdr/>
@@ -25891,9 +25887,9 @@
       </w:tcPr>
     </w:tblStylePr>
   </w:style>
-  <w:style w:type="table" w:styleId="120">
+  <w:style w:type="table" w:styleId="816">
     <w:name w:val="Lined - Accent 4"/>
-    <w:basedOn w:val="661"/>
+    <w:basedOn w:val="892"/>
     <w:uiPriority w:val="99"/>
     <w:pPr>
       <w:pBdr/>
@@ -26128,9 +26124,9 @@
       </w:tcPr>
     </w:tblStylePr>
   </w:style>
-  <w:style w:type="table" w:styleId="121">
+  <w:style w:type="table" w:styleId="817">
     <w:name w:val="Lined - Accent 5"/>
-    <w:basedOn w:val="661"/>
+    <w:basedOn w:val="892"/>
     <w:uiPriority w:val="99"/>
     <w:pPr>
       <w:pBdr/>
@@ -26365,9 +26361,9 @@
       </w:tcPr>
     </w:tblStylePr>
   </w:style>
-  <w:style w:type="table" w:styleId="122">
+  <w:style w:type="table" w:styleId="818">
     <w:name w:val="Lined - Accent 6"/>
-    <w:basedOn w:val="661"/>
+    <w:basedOn w:val="892"/>
     <w:uiPriority w:val="99"/>
     <w:pPr>
       <w:pBdr/>
@@ -26602,9 +26598,9 @@
       </w:tcPr>
     </w:tblStylePr>
   </w:style>
-  <w:style w:type="table" w:styleId="123">
+  <w:style w:type="table" w:styleId="819">
     <w:name w:val="Bordered &amp; Lined - Accent"/>
-    <w:basedOn w:val="661"/>
+    <w:basedOn w:val="892"/>
     <w:uiPriority w:val="99"/>
     <w:pPr>
       <w:pBdr/>
@@ -26846,9 +26842,9 @@
       </w:tcPr>
     </w:tblStylePr>
   </w:style>
-  <w:style w:type="table" w:styleId="124">
+  <w:style w:type="table" w:styleId="820">
     <w:name w:val="Bordered &amp; Lined - Accent 1"/>
-    <w:basedOn w:val="661"/>
+    <w:basedOn w:val="892"/>
     <w:uiPriority w:val="99"/>
     <w:pPr>
       <w:pBdr/>
@@ -27090,9 +27086,9 @@
       </w:tcPr>
     </w:tblStylePr>
   </w:style>
-  <w:style w:type="table" w:styleId="125">
+  <w:style w:type="table" w:styleId="821">
     <w:name w:val="Bordered &amp; Lined - Accent 2"/>
-    <w:basedOn w:val="661"/>
+    <w:basedOn w:val="892"/>
     <w:uiPriority w:val="99"/>
     <w:pPr>
       <w:pBdr/>
@@ -27334,9 +27330,9 @@
       </w:tcPr>
     </w:tblStylePr>
   </w:style>
-  <w:style w:type="table" w:styleId="126">
+  <w:style w:type="table" w:styleId="822">
     <w:name w:val="Bordered &amp; Lined - Accent 3"/>
-    <w:basedOn w:val="661"/>
+    <w:basedOn w:val="892"/>
     <w:uiPriority w:val="99"/>
     <w:pPr>
       <w:pBdr/>
@@ -27578,9 +27574,9 @@
       </w:tcPr>
     </w:tblStylePr>
   </w:style>
-  <w:style w:type="table" w:styleId="127">
+  <w:style w:type="table" w:styleId="823">
     <w:name w:val="Bordered &amp; Lined - Accent 4"/>
-    <w:basedOn w:val="661"/>
+    <w:basedOn w:val="892"/>
     <w:uiPriority w:val="99"/>
     <w:pPr>
       <w:pBdr/>
@@ -27822,9 +27818,9 @@
       </w:tcPr>
     </w:tblStylePr>
   </w:style>
-  <w:style w:type="table" w:styleId="128">
+  <w:style w:type="table" w:styleId="824">
     <w:name w:val="Bordered &amp; Lined - Accent 5"/>
-    <w:basedOn w:val="661"/>
+    <w:basedOn w:val="892"/>
     <w:uiPriority w:val="99"/>
     <w:pPr>
       <w:pBdr/>
@@ -28066,9 +28062,9 @@
       </w:tcPr>
     </w:tblStylePr>
   </w:style>
-  <w:style w:type="table" w:styleId="129">
+  <w:style w:type="table" w:styleId="825">
     <w:name w:val="Bordered &amp; Lined - Accent 6"/>
-    <w:basedOn w:val="661"/>
+    <w:basedOn w:val="892"/>
     <w:uiPriority w:val="99"/>
     <w:pPr>
       <w:pBdr/>
@@ -28310,9 +28306,9 @@
       </w:tcPr>
     </w:tblStylePr>
   </w:style>
-  <w:style w:type="table" w:styleId="130">
+  <w:style w:type="table" w:styleId="826">
     <w:name w:val="Bordered"/>
-    <w:basedOn w:val="661"/>
+    <w:basedOn w:val="892"/>
     <w:uiPriority w:val="99"/>
     <w:pPr>
       <w:pBdr/>
@@ -28541,9 +28537,9 @@
       </w:tcPr>
     </w:tblStylePr>
   </w:style>
-  <w:style w:type="table" w:styleId="131">
+  <w:style w:type="table" w:styleId="827">
     <w:name w:val="Bordered - Accent 1"/>
-    <w:basedOn w:val="661"/>
+    <w:basedOn w:val="892"/>
     <w:uiPriority w:val="99"/>
     <w:pPr>
       <w:pBdr/>
@@ -28772,9 +28768,9 @@
       </w:tcPr>
     </w:tblStylePr>
   </w:style>
-  <w:style w:type="table" w:styleId="132">
+  <w:style w:type="table" w:styleId="828">
     <w:name w:val="Bordered - Accent 2"/>
-    <w:basedOn w:val="661"/>
+    <w:basedOn w:val="892"/>
     <w:uiPriority w:val="99"/>
     <w:pPr>
       <w:pBdr/>
@@ -29003,9 +28999,9 @@
       </w:tcPr>
     </w:tblStylePr>
   </w:style>
-  <w:style w:type="table" w:styleId="133">
+  <w:style w:type="table" w:styleId="829">
     <w:name w:val="Bordered - Accent 3"/>
-    <w:basedOn w:val="661"/>
+    <w:basedOn w:val="892"/>
     <w:uiPriority w:val="99"/>
     <w:pPr>
       <w:pBdr/>
@@ -29234,9 +29230,9 @@
       </w:tcPr>
     </w:tblStylePr>
   </w:style>
-  <w:style w:type="table" w:styleId="134">
+  <w:style w:type="table" w:styleId="830">
     <w:name w:val="Bordered - Accent 4"/>
-    <w:basedOn w:val="661"/>
+    <w:basedOn w:val="892"/>
     <w:uiPriority w:val="99"/>
     <w:pPr>
       <w:pBdr/>
@@ -29465,9 +29461,9 @@
       </w:tcPr>
     </w:tblStylePr>
   </w:style>
-  <w:style w:type="table" w:styleId="135">
+  <w:style w:type="table" w:styleId="831">
     <w:name w:val="Bordered - Accent 5"/>
-    <w:basedOn w:val="661"/>
+    <w:basedOn w:val="892"/>
     <w:uiPriority w:val="99"/>
     <w:pPr>
       <w:pBdr/>
@@ -29696,9 +29692,9 @@
       </w:tcPr>
     </w:tblStylePr>
   </w:style>
-  <w:style w:type="table" w:styleId="136">
+  <w:style w:type="table" w:styleId="832">
     <w:name w:val="Bordered - Accent 6"/>
-    <w:basedOn w:val="661"/>
+    <w:basedOn w:val="892"/>
     <w:uiPriority w:val="99"/>
     <w:pPr>
       <w:pBdr/>
@@ -29927,11 +29923,11 @@
       </w:tcPr>
     </w:tblStylePr>
   </w:style>
-  <w:style w:type="paragraph" w:styleId="138">
+  <w:style w:type="paragraph" w:styleId="833">
     <w:name w:val="Heading 1"/>
-    <w:basedOn w:val="660"/>
-    <w:next w:val="660"/>
-    <w:link w:val="149"/>
+    <w:basedOn w:val="891"/>
+    <w:next w:val="891"/>
+    <w:link w:val="843"/>
     <w:uiPriority w:val="9"/>
     <w:qFormat/>
     <w:pPr>
@@ -29949,11 +29945,11 @@
       <w:szCs w:val="40"/>
     </w:rPr>
   </w:style>
-  <w:style w:type="paragraph" w:styleId="139">
+  <w:style w:type="paragraph" w:styleId="834">
     <w:name w:val="Heading 2"/>
-    <w:basedOn w:val="660"/>
-    <w:next w:val="660"/>
-    <w:link w:val="150"/>
+    <w:basedOn w:val="891"/>
+    <w:next w:val="891"/>
+    <w:link w:val="844"/>
     <w:uiPriority w:val="9"/>
     <w:unhideWhenUsed/>
     <w:qFormat/>
@@ -29972,11 +29968,11 @@
       <w:szCs w:val="32"/>
     </w:rPr>
   </w:style>
-  <w:style w:type="paragraph" w:styleId="140">
+  <w:style w:type="paragraph" w:styleId="835">
     <w:name w:val="Heading 3"/>
-    <w:basedOn w:val="660"/>
-    <w:next w:val="660"/>
-    <w:link w:val="151"/>
+    <w:basedOn w:val="891"/>
+    <w:next w:val="891"/>
+    <w:link w:val="845"/>
     <w:uiPriority w:val="9"/>
     <w:unhideWhenUsed/>
     <w:qFormat/>
@@ -29995,11 +29991,11 @@
       <w:szCs w:val="28"/>
     </w:rPr>
   </w:style>
-  <w:style w:type="paragraph" w:styleId="141">
+  <w:style w:type="paragraph" w:styleId="836">
     <w:name w:val="Heading 4"/>
-    <w:basedOn w:val="660"/>
-    <w:next w:val="660"/>
-    <w:link w:val="152"/>
+    <w:basedOn w:val="891"/>
+    <w:next w:val="891"/>
+    <w:link w:val="846"/>
     <w:uiPriority w:val="9"/>
     <w:unhideWhenUsed/>
     <w:qFormat/>
@@ -30018,11 +30014,11 @@
       <w:color w:val="0f4761" w:themeColor="accent1" w:themeShade="BF"/>
     </w:rPr>
   </w:style>
-  <w:style w:type="paragraph" w:styleId="142">
+  <w:style w:type="paragraph" w:styleId="837">
     <w:name w:val="Heading 5"/>
-    <w:basedOn w:val="660"/>
-    <w:next w:val="660"/>
-    <w:link w:val="153"/>
+    <w:basedOn w:val="891"/>
+    <w:next w:val="891"/>
+    <w:link w:val="847"/>
     <w:uiPriority w:val="9"/>
     <w:unhideWhenUsed/>
     <w:qFormat/>
@@ -30039,11 +30035,11 @@
       <w:color w:val="0f4761" w:themeColor="accent1" w:themeShade="BF"/>
     </w:rPr>
   </w:style>
-  <w:style w:type="paragraph" w:styleId="143">
+  <w:style w:type="paragraph" w:styleId="838">
     <w:name w:val="Heading 6"/>
-    <w:basedOn w:val="660"/>
-    <w:next w:val="660"/>
-    <w:link w:val="154"/>
+    <w:basedOn w:val="891"/>
+    <w:next w:val="891"/>
+    <w:link w:val="848"/>
     <w:uiPriority w:val="9"/>
     <w:unhideWhenUsed/>
     <w:qFormat/>
@@ -30062,11 +30058,11 @@
       <w:color w:val="595959" w:themeColor="text1" w:themeTint="A6"/>
     </w:rPr>
   </w:style>
-  <w:style w:type="paragraph" w:styleId="144">
+  <w:style w:type="paragraph" w:styleId="839">
     <w:name w:val="Heading 7"/>
-    <w:basedOn w:val="660"/>
-    <w:next w:val="660"/>
-    <w:link w:val="155"/>
+    <w:basedOn w:val="891"/>
+    <w:next w:val="891"/>
+    <w:link w:val="849"/>
     <w:uiPriority w:val="9"/>
     <w:unhideWhenUsed/>
     <w:qFormat/>
@@ -30083,11 +30079,11 @@
       <w:color w:val="595959" w:themeColor="text1" w:themeTint="A6"/>
     </w:rPr>
   </w:style>
-  <w:style w:type="paragraph" w:styleId="145">
+  <w:style w:type="paragraph" w:styleId="840">
     <w:name w:val="Heading 8"/>
-    <w:basedOn w:val="660"/>
-    <w:next w:val="660"/>
-    <w:link w:val="156"/>
+    <w:basedOn w:val="891"/>
+    <w:next w:val="891"/>
+    <w:link w:val="850"/>
     <w:uiPriority w:val="9"/>
     <w:unhideWhenUsed/>
     <w:qFormat/>
@@ -30106,11 +30102,11 @@
       <w:color w:val="272727" w:themeColor="text1" w:themeTint="D8"/>
     </w:rPr>
   </w:style>
-  <w:style w:type="paragraph" w:styleId="146">
+  <w:style w:type="paragraph" w:styleId="841">
     <w:name w:val="Heading 9"/>
-    <w:basedOn w:val="660"/>
-    <w:next w:val="660"/>
-    <w:link w:val="157"/>
+    <w:basedOn w:val="891"/>
+    <w:next w:val="891"/>
+    <w:link w:val="851"/>
     <w:uiPriority w:val="9"/>
     <w:unhideWhenUsed/>
     <w:qFormat/>
@@ -30129,7 +30125,7 @@
       <w:color w:val="272727" w:themeColor="text1" w:themeTint="D8"/>
     </w:rPr>
   </w:style>
-  <w:style w:type="character" w:styleId="147" w:default="1">
+  <w:style w:type="character" w:styleId="842" w:default="1">
     <w:name w:val="Default Paragraph Font"/>
     <w:uiPriority w:val="1"/>
     <w:semiHidden/>
@@ -30140,10 +30136,10 @@
       <w:ind/>
     </w:pPr>
   </w:style>
-  <w:style w:type="character" w:styleId="149">
+  <w:style w:type="character" w:styleId="843">
     <w:name w:val="Heading 1 Char"/>
-    <w:basedOn w:val="147"/>
-    <w:link w:val="138"/>
+    <w:basedOn w:val="842"/>
+    <w:link w:val="833"/>
     <w:uiPriority w:val="9"/>
     <w:pPr>
       <w:pBdr/>
@@ -30157,10 +30153,10 @@
       <w:szCs w:val="40"/>
     </w:rPr>
   </w:style>
-  <w:style w:type="character" w:styleId="150">
+  <w:style w:type="character" w:styleId="844">
     <w:name w:val="Heading 2 Char"/>
-    <w:basedOn w:val="147"/>
-    <w:link w:val="139"/>
+    <w:basedOn w:val="842"/>
+    <w:link w:val="834"/>
     <w:uiPriority w:val="9"/>
     <w:pPr>
       <w:pBdr/>
@@ -30174,10 +30170,10 @@
       <w:szCs w:val="32"/>
     </w:rPr>
   </w:style>
-  <w:style w:type="character" w:styleId="151">
+  <w:style w:type="character" w:styleId="845">
     <w:name w:val="Heading 3 Char"/>
-    <w:basedOn w:val="147"/>
-    <w:link w:val="140"/>
+    <w:basedOn w:val="842"/>
+    <w:link w:val="835"/>
     <w:uiPriority w:val="9"/>
     <w:pPr>
       <w:pBdr/>
@@ -30191,10 +30187,10 @@
       <w:szCs w:val="28"/>
     </w:rPr>
   </w:style>
-  <w:style w:type="character" w:styleId="152">
+  <w:style w:type="character" w:styleId="846">
     <w:name w:val="Heading 4 Char"/>
-    <w:basedOn w:val="147"/>
-    <w:link w:val="141"/>
+    <w:basedOn w:val="842"/>
+    <w:link w:val="836"/>
     <w:uiPriority w:val="9"/>
     <w:pPr>
       <w:pBdr/>
@@ -30208,10 +30204,10 @@
       <w:color w:val="0f4761" w:themeColor="accent1" w:themeShade="BF"/>
     </w:rPr>
   </w:style>
-  <w:style w:type="character" w:styleId="153">
+  <w:style w:type="character" w:styleId="847">
     <w:name w:val="Heading 5 Char"/>
-    <w:basedOn w:val="147"/>
-    <w:link w:val="142"/>
+    <w:basedOn w:val="842"/>
+    <w:link w:val="837"/>
     <w:uiPriority w:val="9"/>
     <w:pPr>
       <w:pBdr/>
@@ -30223,10 +30219,10 @@
       <w:color w:val="0f4761" w:themeColor="accent1" w:themeShade="BF"/>
     </w:rPr>
   </w:style>
-  <w:style w:type="character" w:styleId="154">
+  <w:style w:type="character" w:styleId="848">
     <w:name w:val="Heading 6 Char"/>
-    <w:basedOn w:val="147"/>
-    <w:link w:val="143"/>
+    <w:basedOn w:val="842"/>
+    <w:link w:val="838"/>
     <w:uiPriority w:val="9"/>
     <w:pPr>
       <w:pBdr/>
@@ -30240,10 +30236,10 @@
       <w:color w:val="595959" w:themeColor="text1" w:themeTint="A6"/>
     </w:rPr>
   </w:style>
-  <w:style w:type="character" w:styleId="155">
+  <w:style w:type="character" w:styleId="849">
     <w:name w:val="Heading 7 Char"/>
-    <w:basedOn w:val="147"/>
-    <w:link w:val="144"/>
+    <w:basedOn w:val="842"/>
+    <w:link w:val="839"/>
     <w:uiPriority w:val="9"/>
     <w:pPr>
       <w:pBdr/>
@@ -30255,10 +30251,10 @@
       <w:color w:val="595959" w:themeColor="text1" w:themeTint="A6"/>
     </w:rPr>
   </w:style>
-  <w:style w:type="character" w:styleId="156">
+  <w:style w:type="character" w:styleId="850">
     <w:name w:val="Heading 8 Char"/>
-    <w:basedOn w:val="147"/>
-    <w:link w:val="145"/>
+    <w:basedOn w:val="842"/>
+    <w:link w:val="840"/>
     <w:uiPriority w:val="9"/>
     <w:pPr>
       <w:pBdr/>
@@ -30272,10 +30268,10 @@
       <w:color w:val="272727" w:themeColor="text1" w:themeTint="D8"/>
     </w:rPr>
   </w:style>
-  <w:style w:type="character" w:styleId="157">
+  <w:style w:type="character" w:styleId="851">
     <w:name w:val="Heading 9 Char"/>
-    <w:basedOn w:val="147"/>
-    <w:link w:val="146"/>
+    <w:basedOn w:val="842"/>
+    <w:link w:val="841"/>
     <w:uiPriority w:val="9"/>
     <w:pPr>
       <w:pBdr/>
@@ -30289,11 +30285,11 @@
       <w:color w:val="272727" w:themeColor="text1" w:themeTint="D8"/>
     </w:rPr>
   </w:style>
-  <w:style w:type="paragraph" w:styleId="158">
+  <w:style w:type="paragraph" w:styleId="852">
     <w:name w:val="Title"/>
-    <w:basedOn w:val="660"/>
-    <w:next w:val="660"/>
-    <w:link w:val="159"/>
+    <w:basedOn w:val="891"/>
+    <w:next w:val="891"/>
+    <w:link w:val="853"/>
     <w:uiPriority w:val="10"/>
     <w:qFormat/>
     <w:pPr>
@@ -30309,10 +30305,10 @@
       <w:szCs w:val="56"/>
     </w:rPr>
   </w:style>
-  <w:style w:type="character" w:styleId="159">
+  <w:style w:type="character" w:styleId="853">
     <w:name w:val="Title Char"/>
-    <w:basedOn w:val="147"/>
-    <w:link w:val="158"/>
+    <w:basedOn w:val="842"/>
+    <w:link w:val="852"/>
     <w:uiPriority w:val="10"/>
     <w:pPr>
       <w:pBdr/>
@@ -30326,11 +30322,11 @@
       <w:szCs w:val="56"/>
     </w:rPr>
   </w:style>
-  <w:style w:type="paragraph" w:styleId="160">
+  <w:style w:type="paragraph" w:styleId="854">
     <w:name w:val="Subtitle"/>
-    <w:basedOn w:val="660"/>
-    <w:next w:val="660"/>
-    <w:link w:val="161"/>
+    <w:basedOn w:val="891"/>
+    <w:next w:val="891"/>
+    <w:link w:val="855"/>
     <w:uiPriority w:val="11"/>
     <w:qFormat/>
     <w:pPr>
@@ -30348,10 +30344,10 @@
       <w:szCs w:val="28"/>
     </w:rPr>
   </w:style>
-  <w:style w:type="character" w:styleId="161">
+  <w:style w:type="character" w:styleId="855">
     <w:name w:val="Subtitle Char"/>
-    <w:basedOn w:val="147"/>
-    <w:link w:val="160"/>
+    <w:basedOn w:val="842"/>
+    <w:link w:val="854"/>
     <w:uiPriority w:val="11"/>
     <w:pPr>
       <w:pBdr/>
@@ -30365,11 +30361,11 @@
       <w:szCs w:val="28"/>
     </w:rPr>
   </w:style>
-  <w:style w:type="paragraph" w:styleId="162">
+  <w:style w:type="paragraph" w:styleId="856">
     <w:name w:val="Quote"/>
-    <w:basedOn w:val="660"/>
-    <w:next w:val="660"/>
-    <w:link w:val="163"/>
+    <w:basedOn w:val="891"/>
+    <w:next w:val="891"/>
+    <w:link w:val="857"/>
     <w:uiPriority w:val="29"/>
     <w:qFormat/>
     <w:pPr>
@@ -30384,10 +30380,10 @@
       <w:color w:val="404040" w:themeColor="text1" w:themeTint="BF"/>
     </w:rPr>
   </w:style>
-  <w:style w:type="character" w:styleId="163">
+  <w:style w:type="character" w:styleId="857">
     <w:name w:val="Quote Char"/>
-    <w:basedOn w:val="147"/>
-    <w:link w:val="162"/>
+    <w:basedOn w:val="842"/>
+    <w:link w:val="856"/>
     <w:uiPriority w:val="29"/>
     <w:pPr>
       <w:pBdr/>
@@ -30400,9 +30396,9 @@
       <w:color w:val="404040" w:themeColor="text1" w:themeTint="BF"/>
     </w:rPr>
   </w:style>
-  <w:style w:type="character" w:styleId="165">
+  <w:style w:type="character" w:styleId="858">
     <w:name w:val="Intense Emphasis"/>
-    <w:basedOn w:val="147"/>
+    <w:basedOn w:val="842"/>
     <w:uiPriority w:val="21"/>
     <w:qFormat/>
     <w:pPr>
@@ -30416,11 +30412,11 @@
       <w:color w:val="0f4761" w:themeColor="accent1" w:themeShade="BF"/>
     </w:rPr>
   </w:style>
-  <w:style w:type="paragraph" w:styleId="166">
+  <w:style w:type="paragraph" w:styleId="859">
     <w:name w:val="Intense Quote"/>
-    <w:basedOn w:val="660"/>
-    <w:next w:val="660"/>
-    <w:link w:val="167"/>
+    <w:basedOn w:val="891"/>
+    <w:next w:val="891"/>
+    <w:link w:val="860"/>
     <w:uiPriority w:val="30"/>
     <w:qFormat/>
     <w:pPr>
@@ -30438,10 +30434,10 @@
       <w:color w:val="0f4761" w:themeColor="accent1" w:themeShade="BF"/>
     </w:rPr>
   </w:style>
-  <w:style w:type="character" w:styleId="167">
+  <w:style w:type="character" w:styleId="860">
     <w:name w:val="Intense Quote Char"/>
-    <w:basedOn w:val="147"/>
-    <w:link w:val="166"/>
+    <w:basedOn w:val="842"/>
+    <w:link w:val="859"/>
     <w:uiPriority w:val="30"/>
     <w:pPr>
       <w:pBdr/>
@@ -30454,9 +30450,9 @@
       <w:color w:val="0f4761" w:themeColor="accent1" w:themeShade="BF"/>
     </w:rPr>
   </w:style>
-  <w:style w:type="character" w:styleId="168">
+  <w:style w:type="character" w:styleId="861">
     <w:name w:val="Intense Reference"/>
-    <w:basedOn w:val="147"/>
+    <w:basedOn w:val="842"/>
     <w:uiPriority w:val="32"/>
     <w:qFormat/>
     <w:pPr>
@@ -30472,9 +30468,9 @@
       <w:spacing w:val="5"/>
     </w:rPr>
   </w:style>
-  <w:style w:type="character" w:styleId="170">
+  <w:style w:type="character" w:styleId="862">
     <w:name w:val="Subtle Emphasis"/>
-    <w:basedOn w:val="147"/>
+    <w:basedOn w:val="842"/>
     <w:uiPriority w:val="19"/>
     <w:qFormat/>
     <w:pPr>
@@ -30488,9 +30484,9 @@
       <w:color w:val="404040" w:themeColor="text1" w:themeTint="BF"/>
     </w:rPr>
   </w:style>
-  <w:style w:type="character" w:styleId="171">
+  <w:style w:type="character" w:styleId="863">
     <w:name w:val="Emphasis"/>
-    <w:basedOn w:val="147"/>
+    <w:basedOn w:val="842"/>
     <w:uiPriority w:val="20"/>
     <w:qFormat/>
     <w:pPr>
@@ -30503,9 +30499,9 @@
       <w:iCs/>
     </w:rPr>
   </w:style>
-  <w:style w:type="character" w:styleId="172">
+  <w:style w:type="character" w:styleId="864">
     <w:name w:val="Strong"/>
-    <w:basedOn w:val="147"/>
+    <w:basedOn w:val="842"/>
     <w:uiPriority w:val="22"/>
     <w:qFormat/>
     <w:pPr>
@@ -30518,9 +30514,9 @@
       <w:bCs/>
     </w:rPr>
   </w:style>
-  <w:style w:type="character" w:styleId="173">
+  <w:style w:type="character" w:styleId="865">
     <w:name w:val="Subtle Reference"/>
-    <w:basedOn w:val="147"/>
+    <w:basedOn w:val="842"/>
     <w:uiPriority w:val="31"/>
     <w:qFormat/>
     <w:pPr>
@@ -30533,9 +30529,9 @@
       <w:color w:val="5a5a5a" w:themeColor="text1" w:themeTint="A5"/>
     </w:rPr>
   </w:style>
-  <w:style w:type="character" w:styleId="174">
+  <w:style w:type="character" w:styleId="866">
     <w:name w:val="Book Title"/>
-    <w:basedOn w:val="147"/>
+    <w:basedOn w:val="842"/>
     <w:uiPriority w:val="33"/>
     <w:qFormat/>
     <w:pPr>
@@ -30551,10 +30547,10 @@
       <w:spacing w:val="5"/>
     </w:rPr>
   </w:style>
-  <w:style w:type="paragraph" w:styleId="175">
+  <w:style w:type="paragraph" w:styleId="867">
     <w:name w:val="Header"/>
-    <w:basedOn w:val="660"/>
-    <w:link w:val="176"/>
+    <w:basedOn w:val="891"/>
+    <w:link w:val="868"/>
     <w:uiPriority w:val="99"/>
     <w:unhideWhenUsed/>
     <w:pPr>
@@ -30567,10 +30563,10 @@
       <w:ind/>
     </w:pPr>
   </w:style>
-  <w:style w:type="character" w:styleId="176">
+  <w:style w:type="character" w:styleId="868">
     <w:name w:val="Header Char"/>
-    <w:basedOn w:val="147"/>
-    <w:link w:val="175"/>
+    <w:basedOn w:val="842"/>
+    <w:link w:val="867"/>
     <w:uiPriority w:val="99"/>
     <w:pPr>
       <w:pBdr/>
@@ -30578,10 +30574,10 @@
       <w:ind/>
     </w:pPr>
   </w:style>
-  <w:style w:type="paragraph" w:styleId="177">
+  <w:style w:type="paragraph" w:styleId="869">
     <w:name w:val="Footer"/>
-    <w:basedOn w:val="660"/>
-    <w:link w:val="178"/>
+    <w:basedOn w:val="891"/>
+    <w:link w:val="870"/>
     <w:uiPriority w:val="99"/>
     <w:unhideWhenUsed/>
     <w:pPr>
@@ -30594,10 +30590,10 @@
       <w:ind/>
     </w:pPr>
   </w:style>
-  <w:style w:type="character" w:styleId="178">
+  <w:style w:type="character" w:styleId="870">
     <w:name w:val="Footer Char"/>
-    <w:basedOn w:val="147"/>
-    <w:link w:val="177"/>
+    <w:basedOn w:val="842"/>
+    <w:link w:val="869"/>
     <w:uiPriority w:val="99"/>
     <w:pPr>
       <w:pBdr/>
@@ -30605,10 +30601,10 @@
       <w:ind/>
     </w:pPr>
   </w:style>
-  <w:style w:type="paragraph" w:styleId="179">
+  <w:style w:type="paragraph" w:styleId="871">
     <w:name w:val="Caption"/>
-    <w:basedOn w:val="660"/>
-    <w:next w:val="660"/>
+    <w:basedOn w:val="891"/>
+    <w:next w:val="891"/>
     <w:uiPriority w:val="35"/>
     <w:unhideWhenUsed/>
     <w:qFormat/>
@@ -30625,10 +30621,10 @@
       <w:szCs w:val="18"/>
     </w:rPr>
   </w:style>
-  <w:style w:type="paragraph" w:styleId="180">
+  <w:style w:type="paragraph" w:styleId="872">
     <w:name w:val="footnote text"/>
-    <w:basedOn w:val="660"/>
-    <w:link w:val="181"/>
+    <w:basedOn w:val="891"/>
+    <w:link w:val="873"/>
     <w:uiPriority w:val="99"/>
     <w:semiHidden/>
     <w:unhideWhenUsed/>
@@ -30642,10 +30638,10 @@
       <w:szCs w:val="20"/>
     </w:rPr>
   </w:style>
-  <w:style w:type="character" w:styleId="181">
+  <w:style w:type="character" w:styleId="873">
     <w:name w:val="Footnote Text Char"/>
-    <w:basedOn w:val="147"/>
-    <w:link w:val="180"/>
+    <w:basedOn w:val="842"/>
+    <w:link w:val="872"/>
     <w:uiPriority w:val="99"/>
     <w:semiHidden/>
     <w:pPr>
@@ -30658,9 +30654,9 @@
       <w:szCs w:val="20"/>
     </w:rPr>
   </w:style>
-  <w:style w:type="character" w:styleId="182">
+  <w:style w:type="character" w:styleId="874">
     <w:name w:val="footnote reference"/>
-    <w:basedOn w:val="147"/>
+    <w:basedOn w:val="842"/>
     <w:uiPriority w:val="99"/>
     <w:semiHidden/>
     <w:unhideWhenUsed/>
@@ -30673,10 +30669,10 @@
       <w:vertAlign w:val="superscript"/>
     </w:rPr>
   </w:style>
-  <w:style w:type="paragraph" w:styleId="183">
+  <w:style w:type="paragraph" w:styleId="875">
     <w:name w:val="endnote text"/>
-    <w:basedOn w:val="660"/>
-    <w:link w:val="184"/>
+    <w:basedOn w:val="891"/>
+    <w:link w:val="876"/>
     <w:uiPriority w:val="99"/>
     <w:semiHidden/>
     <w:unhideWhenUsed/>
@@ -30690,10 +30686,10 @@
       <w:szCs w:val="20"/>
     </w:rPr>
   </w:style>
-  <w:style w:type="character" w:styleId="184">
+  <w:style w:type="character" w:styleId="876">
     <w:name w:val="Endnote Text Char"/>
-    <w:basedOn w:val="147"/>
-    <w:link w:val="183"/>
+    <w:basedOn w:val="842"/>
+    <w:link w:val="875"/>
     <w:uiPriority w:val="99"/>
     <w:semiHidden/>
     <w:pPr>
@@ -30706,9 +30702,9 @@
       <w:szCs w:val="20"/>
     </w:rPr>
   </w:style>
-  <w:style w:type="character" w:styleId="185">
+  <w:style w:type="character" w:styleId="877">
     <w:name w:val="endnote reference"/>
-    <w:basedOn w:val="147"/>
+    <w:basedOn w:val="842"/>
     <w:uiPriority w:val="99"/>
     <w:semiHidden/>
     <w:unhideWhenUsed/>
@@ -30721,9 +30717,9 @@
       <w:vertAlign w:val="superscript"/>
     </w:rPr>
   </w:style>
-  <w:style w:type="character" w:styleId="186">
+  <w:style w:type="character" w:styleId="878">
     <w:name w:val="Hyperlink"/>
-    <w:basedOn w:val="147"/>
+    <w:basedOn w:val="842"/>
     <w:uiPriority w:val="99"/>
     <w:unhideWhenUsed/>
     <w:pPr>
@@ -30736,9 +30732,9 @@
       <w:u w:val="single"/>
     </w:rPr>
   </w:style>
-  <w:style w:type="character" w:styleId="187">
+  <w:style w:type="character" w:styleId="879">
     <w:name w:val="FollowedHyperlink"/>
-    <w:basedOn w:val="147"/>
+    <w:basedOn w:val="842"/>
     <w:uiPriority w:val="99"/>
     <w:semiHidden/>
     <w:unhideWhenUsed/>
@@ -30752,10 +30748,10 @@
       <w:u w:val="single"/>
     </w:rPr>
   </w:style>
-  <w:style w:type="paragraph" w:styleId="188">
+  <w:style w:type="paragraph" w:styleId="880">
     <w:name w:val="toc 1"/>
-    <w:basedOn w:val="660"/>
-    <w:next w:val="660"/>
+    <w:basedOn w:val="891"/>
+    <w:next w:val="891"/>
     <w:uiPriority w:val="39"/>
     <w:unhideWhenUsed/>
     <w:pPr>
@@ -30764,10 +30760,10 @@
       <w:ind/>
     </w:pPr>
   </w:style>
-  <w:style w:type="paragraph" w:styleId="189">
+  <w:style w:type="paragraph" w:styleId="881">
     <w:name w:val="toc 2"/>
-    <w:basedOn w:val="660"/>
-    <w:next w:val="660"/>
+    <w:basedOn w:val="891"/>
+    <w:next w:val="891"/>
     <w:uiPriority w:val="39"/>
     <w:unhideWhenUsed/>
     <w:pPr>
@@ -30776,10 +30772,10 @@
       <w:ind w:left="220"/>
     </w:pPr>
   </w:style>
-  <w:style w:type="paragraph" w:styleId="190">
+  <w:style w:type="paragraph" w:styleId="882">
     <w:name w:val="toc 3"/>
-    <w:basedOn w:val="660"/>
-    <w:next w:val="660"/>
+    <w:basedOn w:val="891"/>
+    <w:next w:val="891"/>
     <w:uiPriority w:val="39"/>
     <w:unhideWhenUsed/>
     <w:pPr>
@@ -30788,10 +30784,10 @@
       <w:ind w:left="440"/>
     </w:pPr>
   </w:style>
-  <w:style w:type="paragraph" w:styleId="191">
+  <w:style w:type="paragraph" w:styleId="883">
     <w:name w:val="toc 4"/>
-    <w:basedOn w:val="660"/>
-    <w:next w:val="660"/>
+    <w:basedOn w:val="891"/>
+    <w:next w:val="891"/>
     <w:uiPriority w:val="39"/>
     <w:unhideWhenUsed/>
     <w:pPr>
@@ -30800,10 +30796,10 @@
       <w:ind w:left="660"/>
     </w:pPr>
   </w:style>
-  <w:style w:type="paragraph" w:styleId="192">
+  <w:style w:type="paragraph" w:styleId="884">
     <w:name w:val="toc 5"/>
-    <w:basedOn w:val="660"/>
-    <w:next w:val="660"/>
+    <w:basedOn w:val="891"/>
+    <w:next w:val="891"/>
     <w:uiPriority w:val="39"/>
     <w:unhideWhenUsed/>
     <w:pPr>
@@ -30812,10 +30808,10 @@
       <w:ind w:left="880"/>
     </w:pPr>
   </w:style>
-  <w:style w:type="paragraph" w:styleId="193">
+  <w:style w:type="paragraph" w:styleId="885">
     <w:name w:val="toc 6"/>
-    <w:basedOn w:val="660"/>
-    <w:next w:val="660"/>
+    <w:basedOn w:val="891"/>
+    <w:next w:val="891"/>
     <w:uiPriority w:val="39"/>
     <w:unhideWhenUsed/>
     <w:pPr>
@@ -30824,10 +30820,10 @@
       <w:ind w:left="1100"/>
     </w:pPr>
   </w:style>
-  <w:style w:type="paragraph" w:styleId="194">
+  <w:style w:type="paragraph" w:styleId="886">
     <w:name w:val="toc 7"/>
-    <w:basedOn w:val="660"/>
-    <w:next w:val="660"/>
+    <w:basedOn w:val="891"/>
+    <w:next w:val="891"/>
     <w:uiPriority w:val="39"/>
     <w:unhideWhenUsed/>
     <w:pPr>
@@ -30836,10 +30832,10 @@
       <w:ind w:left="1320"/>
     </w:pPr>
   </w:style>
-  <w:style w:type="paragraph" w:styleId="195">
+  <w:style w:type="paragraph" w:styleId="887">
     <w:name w:val="toc 8"/>
-    <w:basedOn w:val="660"/>
-    <w:next w:val="660"/>
+    <w:basedOn w:val="891"/>
+    <w:next w:val="891"/>
     <w:uiPriority w:val="39"/>
     <w:unhideWhenUsed/>
     <w:pPr>
@@ -30848,10 +30844,10 @@
       <w:ind w:left="1540"/>
     </w:pPr>
   </w:style>
-  <w:style w:type="paragraph" w:styleId="196">
+  <w:style w:type="paragraph" w:styleId="888">
     <w:name w:val="toc 9"/>
-    <w:basedOn w:val="660"/>
-    <w:next w:val="660"/>
+    <w:basedOn w:val="891"/>
+    <w:next w:val="891"/>
     <w:uiPriority w:val="39"/>
     <w:unhideWhenUsed/>
     <w:pPr>
@@ -30860,7 +30856,7 @@
       <w:ind w:left="1760"/>
     </w:pPr>
   </w:style>
-  <w:style w:type="paragraph" w:styleId="206">
+  <w:style w:type="paragraph" w:styleId="889">
     <w:name w:val="TOC Heading"/>
     <w:uiPriority w:val="39"/>
     <w:unhideWhenUsed/>
@@ -30870,10 +30866,10 @@
       <w:ind/>
     </w:pPr>
   </w:style>
-  <w:style w:type="paragraph" w:styleId="207">
+  <w:style w:type="paragraph" w:styleId="890">
     <w:name w:val="table of figures"/>
-    <w:basedOn w:val="660"/>
-    <w:next w:val="660"/>
+    <w:basedOn w:val="891"/>
+    <w:next w:val="891"/>
     <w:uiPriority w:val="99"/>
     <w:unhideWhenUsed/>
     <w:pPr>
@@ -30882,7 +30878,7 @@
       <w:ind/>
     </w:pPr>
   </w:style>
-  <w:style w:type="paragraph" w:styleId="660" w:default="1">
+  <w:style w:type="paragraph" w:styleId="891" w:default="1">
     <w:name w:val="Normal"/>
     <w:qFormat/>
     <w:pPr>
@@ -30891,7 +30887,7 @@
       <w:ind/>
     </w:pPr>
   </w:style>
-  <w:style w:type="table" w:styleId="661" w:default="1">
+  <w:style w:type="table" w:styleId="892" w:default="1">
     <w:name w:val="Normal Table"/>
     <w:uiPriority w:val="99"/>
     <w:semiHidden/>
@@ -31084,7 +31080,7 @@
       </w:tcPr>
     </w:tblStylePr>
   </w:style>
-  <w:style w:type="numbering" w:styleId="662" w:default="1">
+  <w:style w:type="numbering" w:styleId="893" w:default="1">
     <w:name w:val="No List"/>
     <w:uiPriority w:val="99"/>
     <w:semiHidden/>
@@ -31095,9 +31091,9 @@
       <w:ind/>
     </w:pPr>
   </w:style>
-  <w:style w:type="paragraph" w:styleId="663">
+  <w:style w:type="paragraph" w:styleId="894">
     <w:name w:val="No Spacing"/>
-    <w:basedOn w:val="660"/>
+    <w:basedOn w:val="891"/>
     <w:uiPriority w:val="1"/>
     <w:qFormat/>
     <w:pPr>
@@ -31106,9 +31102,9 @@
       <w:ind/>
     </w:pPr>
   </w:style>
-  <w:style w:type="paragraph" w:styleId="664">
+  <w:style w:type="paragraph" w:styleId="895">
     <w:name w:val="List Paragraph"/>
-    <w:basedOn w:val="660"/>
+    <w:basedOn w:val="891"/>
     <w:uiPriority w:val="34"/>
     <w:qFormat/>
     <w:pPr>

</xml_diff>